<commit_message>
Aggiunti grafici nella presenttazione
</commit_message>
<xml_diff>
--- a/LSSolver.docx
+++ b/LSSolver.docx
@@ -13,6 +13,7 @@
           <w:szCs w:val="96"/>
         </w:rPr>
       </w:pPr>
+      <w:proofErr w:type="spellStart"/>
       <w:r>
         <w:rPr>
           <w:b/>
@@ -23,6 +24,7 @@
         </w:rPr>
         <w:t>JpegTransformer</w:t>
       </w:r>
+      <w:proofErr w:type="spellEnd"/>
     </w:p>
     <w:p>
       <w:pPr>
@@ -313,7 +315,25 @@
           <w:sz w:val="36"/>
           <w:szCs w:val="36"/>
         </w:rPr>
-        <w:t xml:space="preserve">L’algoritmo con il quale lo abbiamo confrontato per verificare risultati e tempistiche fa parte della libreria open source JTransforms disponibile sulla piattaforma GitHub al seguente link: </w:t>
+        <w:t xml:space="preserve">L’algoritmo con il quale lo abbiamo confrontato per verificare risultati e tempistiche fa parte della libreria open source </w:t>
+      </w:r>
+      <w:proofErr w:type="spellStart"/>
+      <w:r>
+        <w:rPr>
+          <w:color w:val="000000" w:themeColor="text1"/>
+          <w:sz w:val="36"/>
+          <w:szCs w:val="36"/>
+        </w:rPr>
+        <w:t>JTransforms</w:t>
+      </w:r>
+      <w:proofErr w:type="spellEnd"/>
+      <w:r>
+        <w:rPr>
+          <w:color w:val="000000" w:themeColor="text1"/>
+          <w:sz w:val="36"/>
+          <w:szCs w:val="36"/>
+        </w:rPr>
+        <w:t xml:space="preserve"> disponibile sulla piattaforma GitHub al seguente link: </w:t>
       </w:r>
       <w:hyperlink r:id="rId8" w:history="1">
         <w:r>
@@ -389,7 +409,7 @@
           <w:sz w:val="36"/>
           <w:szCs w:val="36"/>
         </w:rPr>
-        <w:t>Come si può notare dal seguente grafico c’è differenza tempistica sostanziale tra i due algoritmi, la nostra versione esegue l’algoritmo in tempi nettamente superiori a all’algoritmo della libreria</w:t>
+        <w:t>Come si può notare dal seguente grafico c’è differenza tempistica sostanziale tra i due algoritmi, la nostra versione esegue l’algoritmo in tempi nettamente superiori all’algoritmo della libreria</w:t>
       </w:r>
       <w:r>
         <w:rPr>
@@ -399,22 +419,21 @@
         </w:rPr>
         <w:t>.</w:t>
       </w:r>
-    </w:p>
-    <w:p>
-      <w:pPr>
+      <w:r>
         <w:rPr>
           <w:color w:val="000000" w:themeColor="text1"/>
           <w:sz w:val="36"/>
           <w:szCs w:val="36"/>
         </w:rPr>
-      </w:pPr>
+        <w:br/>
+      </w:r>
       <w:r>
         <w:rPr>
           <w:color w:val="000000" w:themeColor="text1"/>
           <w:sz w:val="36"/>
           <w:szCs w:val="36"/>
         </w:rPr>
-        <w:t>La nostra versione presenta un andamento esponenziale ben visibile dal grafico, mentre l’algoritmo</w:t>
+        <w:t xml:space="preserve">La nostra versione presenta un andamento </w:t>
       </w:r>
       <w:r>
         <w:rPr>
@@ -422,27 +441,317 @@
           <w:sz w:val="36"/>
           <w:szCs w:val="36"/>
         </w:rPr>
-        <w:t xml:space="preserve"> fast</w:t>
+        <w:t xml:space="preserve">esponenziale ben visibile dal grafico, mentre l’algoritmo fast della libreria di </w:t>
       </w:r>
+      <w:proofErr w:type="spellStart"/>
       <w:r>
         <w:rPr>
           <w:color w:val="000000" w:themeColor="text1"/>
           <w:sz w:val="36"/>
           <w:szCs w:val="36"/>
         </w:rPr>
-        <w:t xml:space="preserve"> della libreria di JTransforms presenta una</w:t>
+        <w:t>JTransforms</w:t>
       </w:r>
+      <w:proofErr w:type="spellEnd"/>
       <w:r>
         <w:rPr>
           <w:color w:val="000000" w:themeColor="text1"/>
           <w:sz w:val="36"/>
           <w:szCs w:val="36"/>
         </w:rPr>
-        <w:t xml:space="preserve"> crescita irregolare al variare della matrice di input.</w:t>
+        <w:t xml:space="preserve"> presenta una crescita irregolare al variare della matrice di input.</w:t>
+      </w:r>
+    </w:p>
+    <w:p>
+      <w:pPr>
+        <w:rPr>
+          <w:color w:val="000000" w:themeColor="text1"/>
+          <w:sz w:val="36"/>
+          <w:szCs w:val="36"/>
+        </w:rPr>
+      </w:pPr>
+      <w:r>
+        <w:rPr>
+          <w:color w:val="000000" w:themeColor="text1"/>
+          <w:sz w:val="36"/>
+          <w:szCs w:val="36"/>
+        </w:rPr>
+        <w:br w:type="page"/>
+      </w:r>
+    </w:p>
+    <w:p>
+      <w:pPr>
+        <w:keepNext/>
+        <w:jc w:val="center"/>
+      </w:pPr>
+      <w:r>
+        <w:rPr>
+          <w:noProof/>
+        </w:rPr>
+        <w:lastRenderedPageBreak/>
+        <w:drawing>
+          <wp:inline distT="0" distB="0" distL="0" distR="0" wp14:anchorId="2E9038A2" wp14:editId="236FAE96">
+            <wp:extent cx="5400000" cy="3240000"/>
+            <wp:effectExtent l="0" t="0" r="10795" b="17780"/>
+            <wp:docPr id="1167385075" name="Grafico 1">
+              <a:extLst xmlns:a="http://schemas.openxmlformats.org/drawingml/2006/main">
+                <a:ext uri="{FF2B5EF4-FFF2-40B4-BE49-F238E27FC236}">
+                  <a16:creationId xmlns:a16="http://schemas.microsoft.com/office/drawing/2014/main" id="{C48AFF58-CAFC-4D44-31D1-7CD856CDBA0C}"/>
+                </a:ext>
+              </a:extLst>
+            </wp:docPr>
+            <wp:cNvGraphicFramePr/>
+            <a:graphic xmlns:a="http://schemas.openxmlformats.org/drawingml/2006/main">
+              <a:graphicData uri="http://schemas.openxmlformats.org/drawingml/2006/chart">
+                <c:chart xmlns:c="http://schemas.openxmlformats.org/drawingml/2006/chart" xmlns:r="http://schemas.openxmlformats.org/officeDocument/2006/relationships" r:id="rId9"/>
+              </a:graphicData>
+            </a:graphic>
+          </wp:inline>
+        </w:drawing>
+      </w:r>
+    </w:p>
+    <w:p>
+      <w:pPr>
+        <w:pStyle w:val="Didascalia"/>
+        <w:jc w:val="center"/>
+      </w:pPr>
+      <w:fldSimple w:instr=" SEQ Figura \* ARABIC ">
+        <w:r>
+          <w:rPr>
+            <w:noProof/>
+          </w:rPr>
+          <w:t>1</w:t>
+        </w:r>
+      </w:fldSimple>
+      <w:r>
+        <w:t>. Grafico dei tempi di esecuzione</w:t>
+      </w:r>
+      <w:r>
+        <w:rPr>
+          <w:noProof/>
+        </w:rPr>
+        <w:t xml:space="preserve"> di entrambi gli algoritmi</w:t>
+      </w:r>
+    </w:p>
+    <w:p>
+      <w:pPr>
+        <w:jc w:val="center"/>
+        <w:rPr>
+          <w:color w:val="000000" w:themeColor="text1"/>
+          <w:sz w:val="36"/>
+          <w:szCs w:val="36"/>
+        </w:rPr>
+      </w:pPr>
+    </w:p>
+    <w:p>
+      <w:pPr>
+        <w:keepNext/>
+        <w:jc w:val="center"/>
+      </w:pPr>
+      <w:r>
+        <w:rPr>
+          <w:noProof/>
+        </w:rPr>
+        <w:drawing>
+          <wp:inline distT="0" distB="0" distL="0" distR="0" wp14:anchorId="4A821546" wp14:editId="37ED949B">
+            <wp:extent cx="5400000" cy="3240000"/>
+            <wp:effectExtent l="0" t="0" r="10795" b="17780"/>
+            <wp:docPr id="1948522596" name="Grafico 2">
+              <a:extLst xmlns:a="http://schemas.openxmlformats.org/drawingml/2006/main">
+                <a:ext uri="{FF2B5EF4-FFF2-40B4-BE49-F238E27FC236}">
+                  <a16:creationId xmlns:a16="http://schemas.microsoft.com/office/drawing/2014/main" id="{10B06976-C671-4DA0-9A22-70AA3D31DF28}"/>
+                </a:ext>
+              </a:extLst>
+            </wp:docPr>
+            <wp:cNvGraphicFramePr/>
+            <a:graphic xmlns:a="http://schemas.openxmlformats.org/drawingml/2006/main">
+              <a:graphicData uri="http://schemas.openxmlformats.org/drawingml/2006/chart">
+                <c:chart xmlns:c="http://schemas.openxmlformats.org/drawingml/2006/chart" xmlns:r="http://schemas.openxmlformats.org/officeDocument/2006/relationships" r:id="rId10"/>
+              </a:graphicData>
+            </a:graphic>
+          </wp:inline>
+        </w:drawing>
+      </w:r>
+    </w:p>
+    <w:p>
+      <w:pPr>
+        <w:pStyle w:val="Didascalia"/>
+        <w:jc w:val="center"/>
+        <w:rPr>
+          <w:color w:val="000000" w:themeColor="text1"/>
+          <w:sz w:val="36"/>
+          <w:szCs w:val="36"/>
+        </w:rPr>
+      </w:pPr>
+      <w:r>
+        <w:rPr>
+          <w:color w:val="000000" w:themeColor="text1"/>
+        </w:rPr>
+        <w:fldChar w:fldCharType="begin"/>
+      </w:r>
+      <w:r>
+        <w:rPr>
+          <w:color w:val="000000" w:themeColor="text1"/>
+        </w:rPr>
+        <w:instrText xml:space="preserve"> SEQ Figura \* ARABIC </w:instrText>
+      </w:r>
+      <w:r>
+        <w:rPr>
+          <w:color w:val="000000" w:themeColor="text1"/>
+        </w:rPr>
+        <w:fldChar w:fldCharType="separate"/>
+      </w:r>
+      <w:r>
+        <w:rPr>
+          <w:noProof/>
+          <w:color w:val="000000" w:themeColor="text1"/>
+        </w:rPr>
+        <w:t>2</w:t>
+      </w:r>
+      <w:r>
+        <w:rPr>
+          <w:color w:val="000000" w:themeColor="text1"/>
+        </w:rPr>
+        <w:fldChar w:fldCharType="end"/>
+      </w:r>
+      <w:r>
+        <w:t>. Grafico dei tempi di esecuzione dell'algoritmo da noi sviluppato</w:t>
+      </w:r>
+    </w:p>
+    <w:p>
+      <w:pPr>
+        <w:keepNext/>
+        <w:jc w:val="center"/>
+      </w:pPr>
+      <w:r>
+        <w:rPr>
+          <w:noProof/>
+        </w:rPr>
+        <w:lastRenderedPageBreak/>
+        <w:drawing>
+          <wp:inline distT="0" distB="0" distL="0" distR="0" wp14:anchorId="2063E69E" wp14:editId="224048CD">
+            <wp:extent cx="5400000" cy="3240000"/>
+            <wp:effectExtent l="0" t="0" r="10795" b="17780"/>
+            <wp:docPr id="1032559928" name="Grafico 3">
+              <a:extLst xmlns:a="http://schemas.openxmlformats.org/drawingml/2006/main">
+                <a:ext uri="{FF2B5EF4-FFF2-40B4-BE49-F238E27FC236}">
+                  <a16:creationId xmlns:a16="http://schemas.microsoft.com/office/drawing/2014/main" id="{1BD2E4CB-AB02-4EE5-A752-568778E4C4CA}"/>
+                </a:ext>
+              </a:extLst>
+            </wp:docPr>
+            <wp:cNvGraphicFramePr/>
+            <a:graphic xmlns:a="http://schemas.openxmlformats.org/drawingml/2006/main">
+              <a:graphicData uri="http://schemas.openxmlformats.org/drawingml/2006/chart">
+                <c:chart xmlns:c="http://schemas.openxmlformats.org/drawingml/2006/chart" xmlns:r="http://schemas.openxmlformats.org/officeDocument/2006/relationships" r:id="rId11"/>
+              </a:graphicData>
+            </a:graphic>
+          </wp:inline>
+        </w:drawing>
+      </w:r>
+    </w:p>
+    <w:p>
+      <w:pPr>
+        <w:pStyle w:val="Didascalia"/>
+        <w:jc w:val="center"/>
+        <w:rPr>
+          <w:color w:val="000000" w:themeColor="text1"/>
+          <w:sz w:val="36"/>
+          <w:szCs w:val="36"/>
+        </w:rPr>
+      </w:pPr>
+      <w:r>
+        <w:rPr>
+          <w:color w:val="000000" w:themeColor="text1"/>
+        </w:rPr>
+        <w:fldChar w:fldCharType="begin"/>
+      </w:r>
+      <w:r>
+        <w:rPr>
+          <w:color w:val="000000" w:themeColor="text1"/>
+        </w:rPr>
+        <w:instrText xml:space="preserve"> SEQ Figura \* ARABIC </w:instrText>
+      </w:r>
+      <w:r>
+        <w:rPr>
+          <w:color w:val="000000" w:themeColor="text1"/>
+        </w:rPr>
+        <w:fldChar w:fldCharType="separate"/>
+      </w:r>
+      <w:r>
+        <w:rPr>
+          <w:noProof/>
+          <w:color w:val="000000" w:themeColor="text1"/>
+        </w:rPr>
+        <w:t>3</w:t>
+      </w:r>
+      <w:r>
+        <w:rPr>
+          <w:color w:val="000000" w:themeColor="text1"/>
+        </w:rPr>
+        <w:fldChar w:fldCharType="end"/>
+      </w:r>
+      <w:r>
+        <w:t xml:space="preserve">. Grafico dei tempi di esecuzione dell'algoritmo preso dalla libreria </w:t>
+      </w:r>
+      <w:proofErr w:type="spellStart"/>
+      <w:r>
+        <w:t>JTransforms</w:t>
+      </w:r>
+      <w:proofErr w:type="spellEnd"/>
+    </w:p>
+    <w:p>
+      <w:pPr>
+        <w:rPr>
+          <w:color w:val="000000" w:themeColor="text1"/>
+          <w:sz w:val="36"/>
+          <w:szCs w:val="36"/>
+        </w:rPr>
+      </w:pPr>
+    </w:p>
+    <w:p>
+      <w:pPr>
+        <w:rPr>
+          <w:color w:val="000000" w:themeColor="text1"/>
+          <w:sz w:val="36"/>
+          <w:szCs w:val="36"/>
+          <w:u w:val="single"/>
+        </w:rPr>
+      </w:pPr>
+      <w:r>
+        <w:rPr>
+          <w:color w:val="000000" w:themeColor="text1"/>
+          <w:sz w:val="36"/>
+          <w:szCs w:val="36"/>
+        </w:rPr>
+        <w:t xml:space="preserve">Per l’algoritmo sviluppato da noi ci siamo fermati a matrici di dimensione 500 x 500 a causa degli elevati tempi di esecuzione; mentre per l’algoritmo preso dalla libreria queste matrici erano troppo piccole per mostrare la crescita esponenziale dei </w:t>
+      </w:r>
+      <w:r>
+        <w:rPr>
+          <w:color w:val="000000" w:themeColor="text1"/>
+          <w:sz w:val="36"/>
+          <w:szCs w:val="36"/>
+        </w:rPr>
+        <w:t>tempi; dunque,</w:t>
+      </w:r>
+      <w:r>
+        <w:rPr>
+          <w:color w:val="000000" w:themeColor="text1"/>
+          <w:sz w:val="36"/>
+          <w:szCs w:val="36"/>
+        </w:rPr>
+        <w:t xml:space="preserve"> abbiamo continuato </w:t>
+      </w:r>
+      <w:r>
+        <w:rPr>
+          <w:color w:val="000000" w:themeColor="text1"/>
+          <w:sz w:val="36"/>
+          <w:szCs w:val="36"/>
+        </w:rPr>
+        <w:t>l’esecuzione fino a matrici di 20.000 x 20.000 dove si può notare in modo più evidente la crescita esponenziale.</w:t>
       </w:r>
     </w:p>
     <w:sectPr>
-      <w:footerReference w:type="default" r:id="rId9"/>
+      <w:footerReference w:type="default" r:id="rId12"/>
       <w:pgSz w:w="11906" w:h="16838"/>
       <w:pgMar w:top="1417" w:right="1134" w:bottom="1134" w:left="1134" w:header="708" w:footer="708" w:gutter="0"/>
       <w:cols w:space="708"/>
@@ -1909,6 +2218,7 @@
   <w:style w:type="character" w:default="1" w:styleId="Carpredefinitoparagrafo">
     <w:name w:val="Default Paragraph Font"/>
     <w:uiPriority w:val="1"/>
+    <w:semiHidden/>
     <w:unhideWhenUsed/>
   </w:style>
   <w:style w:type="table" w:default="1" w:styleId="Tabellanormale">
@@ -2385,7 +2695,3113 @@
       <w:shd w:val="clear" w:color="auto" w:fill="E1DFDD"/>
     </w:rPr>
   </w:style>
+  <w:style w:type="paragraph" w:styleId="Didascalia">
+    <w:name w:val="caption"/>
+    <w:basedOn w:val="Normale"/>
+    <w:next w:val="Normale"/>
+    <w:uiPriority w:val="35"/>
+    <w:unhideWhenUsed/>
+    <w:qFormat/>
+    <w:rsid w:val="00F827E6"/>
+    <w:pPr>
+      <w:spacing w:after="200" w:line="240" w:lineRule="auto"/>
+    </w:pPr>
+    <w:rPr>
+      <w:i/>
+      <w:iCs/>
+      <w:color w:val="766F54" w:themeColor="text2"/>
+      <w:sz w:val="18"/>
+      <w:szCs w:val="18"/>
+    </w:rPr>
+  </w:style>
 </w:styles>
+</file>
+
+<file path=word/charts/chart1.xml><?xml version="1.0" encoding="utf-8"?>
+<c:chartSpace xmlns:c="http://schemas.openxmlformats.org/drawingml/2006/chart" xmlns:a="http://schemas.openxmlformats.org/drawingml/2006/main" xmlns:r="http://schemas.openxmlformats.org/officeDocument/2006/relationships" xmlns:c16r2="http://schemas.microsoft.com/office/drawing/2015/06/chart">
+  <c:date1904 val="0"/>
+  <c:lang val="it-IT"/>
+  <c:roundedCorners val="0"/>
+  <mc:AlternateContent xmlns:mc="http://schemas.openxmlformats.org/markup-compatibility/2006">
+    <mc:Choice xmlns:c14="http://schemas.microsoft.com/office/drawing/2007/8/2/chart" Requires="c14">
+      <c14:style val="102"/>
+    </mc:Choice>
+    <mc:Fallback>
+      <c:style val="2"/>
+    </mc:Fallback>
+  </mc:AlternateContent>
+  <c:chart>
+    <c:autoTitleDeleted val="0"/>
+    <c:plotArea>
+      <c:layout/>
+      <c:scatterChart>
+        <c:scatterStyle val="lineMarker"/>
+        <c:varyColors val="0"/>
+        <c:ser>
+          <c:idx val="0"/>
+          <c:order val="0"/>
+          <c:spPr>
+            <a:ln w="19050" cap="rnd">
+              <a:solidFill>
+                <a:schemeClr val="accent1"/>
+              </a:solidFill>
+              <a:round/>
+            </a:ln>
+            <a:effectLst/>
+          </c:spPr>
+          <c:marker>
+            <c:symbol val="circle"/>
+            <c:size val="5"/>
+            <c:spPr>
+              <a:solidFill>
+                <a:schemeClr val="accent1"/>
+              </a:solidFill>
+              <a:ln w="9525">
+                <a:solidFill>
+                  <a:schemeClr val="accent1"/>
+                </a:solidFill>
+              </a:ln>
+              <a:effectLst/>
+            </c:spPr>
+          </c:marker>
+          <c:trendline>
+            <c:spPr>
+              <a:ln w="19050" cap="rnd">
+                <a:solidFill>
+                  <a:schemeClr val="accent1"/>
+                </a:solidFill>
+                <a:prstDash val="sysDot"/>
+              </a:ln>
+              <a:effectLst/>
+            </c:spPr>
+            <c:trendlineType val="exp"/>
+            <c:dispRSqr val="0"/>
+            <c:dispEq val="0"/>
+          </c:trendline>
+          <c:xVal>
+            <c:numRef>
+              <c:f>Foglio1!$A$6:$A$24</c:f>
+              <c:numCache>
+                <c:formatCode>General</c:formatCode>
+                <c:ptCount val="19"/>
+                <c:pt idx="0">
+                  <c:v>10</c:v>
+                </c:pt>
+                <c:pt idx="1">
+                  <c:v>20</c:v>
+                </c:pt>
+                <c:pt idx="2">
+                  <c:v>30</c:v>
+                </c:pt>
+                <c:pt idx="3">
+                  <c:v>40</c:v>
+                </c:pt>
+                <c:pt idx="4">
+                  <c:v>50</c:v>
+                </c:pt>
+                <c:pt idx="5">
+                  <c:v>60</c:v>
+                </c:pt>
+                <c:pt idx="6">
+                  <c:v>70</c:v>
+                </c:pt>
+                <c:pt idx="7">
+                  <c:v>80</c:v>
+                </c:pt>
+                <c:pt idx="8">
+                  <c:v>90</c:v>
+                </c:pt>
+                <c:pt idx="9">
+                  <c:v>100</c:v>
+                </c:pt>
+                <c:pt idx="10">
+                  <c:v>110</c:v>
+                </c:pt>
+                <c:pt idx="11">
+                  <c:v>120</c:v>
+                </c:pt>
+                <c:pt idx="12">
+                  <c:v>130</c:v>
+                </c:pt>
+                <c:pt idx="13">
+                  <c:v>140</c:v>
+                </c:pt>
+                <c:pt idx="14">
+                  <c:v>150</c:v>
+                </c:pt>
+                <c:pt idx="15">
+                  <c:v>200</c:v>
+                </c:pt>
+                <c:pt idx="16">
+                  <c:v>300</c:v>
+                </c:pt>
+                <c:pt idx="17">
+                  <c:v>400</c:v>
+                </c:pt>
+                <c:pt idx="18">
+                  <c:v>500</c:v>
+                </c:pt>
+              </c:numCache>
+            </c:numRef>
+          </c:xVal>
+          <c:yVal>
+            <c:numRef>
+              <c:f>Foglio1!$B$6:$B$24</c:f>
+              <c:numCache>
+                <c:formatCode>General</c:formatCode>
+                <c:ptCount val="19"/>
+                <c:pt idx="0">
+                  <c:v>1</c:v>
+                </c:pt>
+                <c:pt idx="1">
+                  <c:v>10</c:v>
+                </c:pt>
+                <c:pt idx="2">
+                  <c:v>35</c:v>
+                </c:pt>
+                <c:pt idx="3">
+                  <c:v>78</c:v>
+                </c:pt>
+                <c:pt idx="4">
+                  <c:v>162</c:v>
+                </c:pt>
+                <c:pt idx="5">
+                  <c:v>313</c:v>
+                </c:pt>
+                <c:pt idx="6">
+                  <c:v>568</c:v>
+                </c:pt>
+                <c:pt idx="7">
+                  <c:v>974</c:v>
+                </c:pt>
+                <c:pt idx="8">
+                  <c:v>1549</c:v>
+                </c:pt>
+                <c:pt idx="9">
+                  <c:v>2320</c:v>
+                </c:pt>
+                <c:pt idx="10">
+                  <c:v>3418</c:v>
+                </c:pt>
+                <c:pt idx="11">
+                  <c:v>4795</c:v>
+                </c:pt>
+                <c:pt idx="12">
+                  <c:v>6577</c:v>
+                </c:pt>
+                <c:pt idx="13">
+                  <c:v>9455</c:v>
+                </c:pt>
+                <c:pt idx="14">
+                  <c:v>11594</c:v>
+                </c:pt>
+                <c:pt idx="15">
+                  <c:v>36507</c:v>
+                </c:pt>
+                <c:pt idx="16">
+                  <c:v>186700</c:v>
+                </c:pt>
+                <c:pt idx="17">
+                  <c:v>597134</c:v>
+                </c:pt>
+                <c:pt idx="18">
+                  <c:v>1446788</c:v>
+                </c:pt>
+              </c:numCache>
+            </c:numRef>
+          </c:yVal>
+          <c:smooth val="0"/>
+          <c:extLst>
+            <c:ext xmlns:c16="http://schemas.microsoft.com/office/drawing/2014/chart" uri="{C3380CC4-5D6E-409C-BE32-E72D297353CC}">
+              <c16:uniqueId val="{00000001-7345-4365-A810-C964A4FB65B4}"/>
+            </c:ext>
+          </c:extLst>
+        </c:ser>
+        <c:ser>
+          <c:idx val="1"/>
+          <c:order val="1"/>
+          <c:spPr>
+            <a:ln w="19050" cap="rnd">
+              <a:solidFill>
+                <a:schemeClr val="accent2"/>
+              </a:solidFill>
+              <a:round/>
+            </a:ln>
+            <a:effectLst/>
+          </c:spPr>
+          <c:marker>
+            <c:symbol val="circle"/>
+            <c:size val="5"/>
+            <c:spPr>
+              <a:solidFill>
+                <a:schemeClr val="accent2"/>
+              </a:solidFill>
+              <a:ln w="9525">
+                <a:solidFill>
+                  <a:schemeClr val="accent2"/>
+                </a:solidFill>
+              </a:ln>
+              <a:effectLst/>
+            </c:spPr>
+          </c:marker>
+          <c:trendline>
+            <c:spPr>
+              <a:ln w="19050" cap="rnd">
+                <a:solidFill>
+                  <a:schemeClr val="accent2"/>
+                </a:solidFill>
+                <a:prstDash val="sysDot"/>
+              </a:ln>
+              <a:effectLst/>
+            </c:spPr>
+            <c:trendlineType val="linear"/>
+            <c:dispRSqr val="0"/>
+            <c:dispEq val="0"/>
+          </c:trendline>
+          <c:xVal>
+            <c:numRef>
+              <c:f>Foglio1!$A$6:$A$24</c:f>
+              <c:numCache>
+                <c:formatCode>General</c:formatCode>
+                <c:ptCount val="19"/>
+                <c:pt idx="0">
+                  <c:v>10</c:v>
+                </c:pt>
+                <c:pt idx="1">
+                  <c:v>20</c:v>
+                </c:pt>
+                <c:pt idx="2">
+                  <c:v>30</c:v>
+                </c:pt>
+                <c:pt idx="3">
+                  <c:v>40</c:v>
+                </c:pt>
+                <c:pt idx="4">
+                  <c:v>50</c:v>
+                </c:pt>
+                <c:pt idx="5">
+                  <c:v>60</c:v>
+                </c:pt>
+                <c:pt idx="6">
+                  <c:v>70</c:v>
+                </c:pt>
+                <c:pt idx="7">
+                  <c:v>80</c:v>
+                </c:pt>
+                <c:pt idx="8">
+                  <c:v>90</c:v>
+                </c:pt>
+                <c:pt idx="9">
+                  <c:v>100</c:v>
+                </c:pt>
+                <c:pt idx="10">
+                  <c:v>110</c:v>
+                </c:pt>
+                <c:pt idx="11">
+                  <c:v>120</c:v>
+                </c:pt>
+                <c:pt idx="12">
+                  <c:v>130</c:v>
+                </c:pt>
+                <c:pt idx="13">
+                  <c:v>140</c:v>
+                </c:pt>
+                <c:pt idx="14">
+                  <c:v>150</c:v>
+                </c:pt>
+                <c:pt idx="15">
+                  <c:v>200</c:v>
+                </c:pt>
+                <c:pt idx="16">
+                  <c:v>300</c:v>
+                </c:pt>
+                <c:pt idx="17">
+                  <c:v>400</c:v>
+                </c:pt>
+                <c:pt idx="18">
+                  <c:v>500</c:v>
+                </c:pt>
+              </c:numCache>
+            </c:numRef>
+          </c:xVal>
+          <c:yVal>
+            <c:numRef>
+              <c:f>Foglio1!$C$6:$C$24</c:f>
+              <c:numCache>
+                <c:formatCode>General</c:formatCode>
+                <c:ptCount val="19"/>
+                <c:pt idx="0">
+                  <c:v>4</c:v>
+                </c:pt>
+                <c:pt idx="1">
+                  <c:v>4</c:v>
+                </c:pt>
+                <c:pt idx="2">
+                  <c:v>5</c:v>
+                </c:pt>
+                <c:pt idx="3">
+                  <c:v>5</c:v>
+                </c:pt>
+                <c:pt idx="4">
+                  <c:v>8</c:v>
+                </c:pt>
+                <c:pt idx="5">
+                  <c:v>6</c:v>
+                </c:pt>
+                <c:pt idx="6">
+                  <c:v>8</c:v>
+                </c:pt>
+                <c:pt idx="7">
+                  <c:v>8</c:v>
+                </c:pt>
+                <c:pt idx="8">
+                  <c:v>8</c:v>
+                </c:pt>
+                <c:pt idx="9">
+                  <c:v>10</c:v>
+                </c:pt>
+                <c:pt idx="10">
+                  <c:v>15</c:v>
+                </c:pt>
+                <c:pt idx="11">
+                  <c:v>11</c:v>
+                </c:pt>
+                <c:pt idx="12">
+                  <c:v>14</c:v>
+                </c:pt>
+                <c:pt idx="13">
+                  <c:v>15</c:v>
+                </c:pt>
+                <c:pt idx="14">
+                  <c:v>11</c:v>
+                </c:pt>
+                <c:pt idx="15">
+                  <c:v>12</c:v>
+                </c:pt>
+                <c:pt idx="16">
+                  <c:v>16</c:v>
+                </c:pt>
+                <c:pt idx="17">
+                  <c:v>21</c:v>
+                </c:pt>
+                <c:pt idx="18">
+                  <c:v>31</c:v>
+                </c:pt>
+              </c:numCache>
+            </c:numRef>
+          </c:yVal>
+          <c:smooth val="0"/>
+          <c:extLst>
+            <c:ext xmlns:c16="http://schemas.microsoft.com/office/drawing/2014/chart" uri="{C3380CC4-5D6E-409C-BE32-E72D297353CC}">
+              <c16:uniqueId val="{00000003-7345-4365-A810-C964A4FB65B4}"/>
+            </c:ext>
+          </c:extLst>
+        </c:ser>
+        <c:dLbls>
+          <c:showLegendKey val="0"/>
+          <c:showVal val="0"/>
+          <c:showCatName val="0"/>
+          <c:showSerName val="0"/>
+          <c:showPercent val="0"/>
+          <c:showBubbleSize val="0"/>
+        </c:dLbls>
+        <c:axId val="140512288"/>
+        <c:axId val="140513728"/>
+      </c:scatterChart>
+      <c:valAx>
+        <c:axId val="140512288"/>
+        <c:scaling>
+          <c:orientation val="minMax"/>
+        </c:scaling>
+        <c:delete val="0"/>
+        <c:axPos val="b"/>
+        <c:minorGridlines>
+          <c:spPr>
+            <a:ln w="9525" cap="flat" cmpd="sng" algn="ctr">
+              <a:solidFill>
+                <a:schemeClr val="tx1">
+                  <a:lumMod val="5000"/>
+                  <a:lumOff val="95000"/>
+                </a:schemeClr>
+              </a:solidFill>
+              <a:round/>
+            </a:ln>
+            <a:effectLst/>
+          </c:spPr>
+        </c:minorGridlines>
+        <c:numFmt formatCode="General" sourceLinked="1"/>
+        <c:majorTickMark val="out"/>
+        <c:minorTickMark val="none"/>
+        <c:tickLblPos val="nextTo"/>
+        <c:spPr>
+          <a:noFill/>
+          <a:ln w="9525" cap="flat" cmpd="sng" algn="ctr">
+            <a:solidFill>
+              <a:schemeClr val="tx1">
+                <a:lumMod val="25000"/>
+                <a:lumOff val="75000"/>
+              </a:schemeClr>
+            </a:solidFill>
+            <a:round/>
+          </a:ln>
+          <a:effectLst/>
+        </c:spPr>
+        <c:txPr>
+          <a:bodyPr rot="-60000000" spcFirstLastPara="1" vertOverflow="ellipsis" vert="horz" wrap="square" anchor="ctr" anchorCtr="1"/>
+          <a:lstStyle/>
+          <a:p>
+            <a:pPr>
+              <a:defRPr sz="900" b="0" i="0" u="none" strike="noStrike" kern="1200" baseline="0">
+                <a:solidFill>
+                  <a:schemeClr val="tx1">
+                    <a:lumMod val="65000"/>
+                    <a:lumOff val="35000"/>
+                  </a:schemeClr>
+                </a:solidFill>
+                <a:latin typeface="+mn-lt"/>
+                <a:ea typeface="+mn-ea"/>
+                <a:cs typeface="+mn-cs"/>
+              </a:defRPr>
+            </a:pPr>
+            <a:endParaRPr lang="it-IT"/>
+          </a:p>
+        </c:txPr>
+        <c:crossAx val="140513728"/>
+        <c:crosses val="autoZero"/>
+        <c:crossBetween val="midCat"/>
+      </c:valAx>
+      <c:valAx>
+        <c:axId val="140513728"/>
+        <c:scaling>
+          <c:logBase val="10"/>
+          <c:orientation val="minMax"/>
+        </c:scaling>
+        <c:delete val="0"/>
+        <c:axPos val="l"/>
+        <c:majorGridlines>
+          <c:spPr>
+            <a:ln w="9525" cap="flat" cmpd="sng" algn="ctr">
+              <a:solidFill>
+                <a:schemeClr val="tx1">
+                  <a:lumMod val="15000"/>
+                  <a:lumOff val="85000"/>
+                </a:schemeClr>
+              </a:solidFill>
+              <a:round/>
+            </a:ln>
+            <a:effectLst/>
+          </c:spPr>
+        </c:majorGridlines>
+        <c:minorGridlines>
+          <c:spPr>
+            <a:ln w="9525" cap="flat" cmpd="sng" algn="ctr">
+              <a:solidFill>
+                <a:schemeClr val="tx1">
+                  <a:lumMod val="5000"/>
+                  <a:lumOff val="95000"/>
+                </a:schemeClr>
+              </a:solidFill>
+              <a:round/>
+            </a:ln>
+            <a:effectLst/>
+          </c:spPr>
+        </c:minorGridlines>
+        <c:numFmt formatCode="General" sourceLinked="1"/>
+        <c:majorTickMark val="out"/>
+        <c:minorTickMark val="none"/>
+        <c:tickLblPos val="nextTo"/>
+        <c:spPr>
+          <a:noFill/>
+          <a:ln w="9525" cap="flat" cmpd="sng" algn="ctr">
+            <a:solidFill>
+              <a:schemeClr val="tx1">
+                <a:lumMod val="25000"/>
+                <a:lumOff val="75000"/>
+              </a:schemeClr>
+            </a:solidFill>
+            <a:round/>
+          </a:ln>
+          <a:effectLst/>
+        </c:spPr>
+        <c:txPr>
+          <a:bodyPr rot="-60000000" spcFirstLastPara="1" vertOverflow="ellipsis" vert="horz" wrap="square" anchor="ctr" anchorCtr="1"/>
+          <a:lstStyle/>
+          <a:p>
+            <a:pPr>
+              <a:defRPr sz="900" b="0" i="0" u="none" strike="noStrike" kern="1200" baseline="0">
+                <a:solidFill>
+                  <a:schemeClr val="tx1">
+                    <a:lumMod val="65000"/>
+                    <a:lumOff val="35000"/>
+                  </a:schemeClr>
+                </a:solidFill>
+                <a:latin typeface="+mn-lt"/>
+                <a:ea typeface="+mn-ea"/>
+                <a:cs typeface="+mn-cs"/>
+              </a:defRPr>
+            </a:pPr>
+            <a:endParaRPr lang="it-IT"/>
+          </a:p>
+        </c:txPr>
+        <c:crossAx val="140512288"/>
+        <c:crosses val="autoZero"/>
+        <c:crossBetween val="midCat"/>
+      </c:valAx>
+      <c:spPr>
+        <a:noFill/>
+        <a:ln>
+          <a:noFill/>
+        </a:ln>
+        <a:effectLst/>
+      </c:spPr>
+    </c:plotArea>
+    <c:plotVisOnly val="1"/>
+    <c:dispBlanksAs val="gap"/>
+    <c:showDLblsOverMax val="0"/>
+  </c:chart>
+  <c:spPr>
+    <a:solidFill>
+      <a:schemeClr val="bg1"/>
+    </a:solidFill>
+    <a:ln w="9525" cap="flat" cmpd="sng" algn="ctr">
+      <a:solidFill>
+        <a:schemeClr val="tx1">
+          <a:lumMod val="15000"/>
+          <a:lumOff val="85000"/>
+        </a:schemeClr>
+      </a:solidFill>
+      <a:round/>
+    </a:ln>
+    <a:effectLst/>
+  </c:spPr>
+  <c:txPr>
+    <a:bodyPr/>
+    <a:lstStyle/>
+    <a:p>
+      <a:pPr>
+        <a:defRPr/>
+      </a:pPr>
+      <a:endParaRPr lang="it-IT"/>
+    </a:p>
+  </c:txPr>
+  <c:externalData r:id="rId3">
+    <c:autoUpdate val="0"/>
+  </c:externalData>
+</c:chartSpace>
+</file>
+
+<file path=word/charts/chart2.xml><?xml version="1.0" encoding="utf-8"?>
+<c:chartSpace xmlns:c="http://schemas.openxmlformats.org/drawingml/2006/chart" xmlns:a="http://schemas.openxmlformats.org/drawingml/2006/main" xmlns:r="http://schemas.openxmlformats.org/officeDocument/2006/relationships" xmlns:c16r2="http://schemas.microsoft.com/office/drawing/2015/06/chart">
+  <c:date1904 val="0"/>
+  <c:lang val="it-IT"/>
+  <c:roundedCorners val="0"/>
+  <mc:AlternateContent xmlns:mc="http://schemas.openxmlformats.org/markup-compatibility/2006">
+    <mc:Choice xmlns:c14="http://schemas.microsoft.com/office/drawing/2007/8/2/chart" Requires="c14">
+      <c14:style val="102"/>
+    </mc:Choice>
+    <mc:Fallback>
+      <c:style val="2"/>
+    </mc:Fallback>
+  </mc:AlternateContent>
+  <c:chart>
+    <c:autoTitleDeleted val="0"/>
+    <c:plotArea>
+      <c:layout/>
+      <c:scatterChart>
+        <c:scatterStyle val="lineMarker"/>
+        <c:varyColors val="0"/>
+        <c:ser>
+          <c:idx val="0"/>
+          <c:order val="0"/>
+          <c:spPr>
+            <a:ln w="19050" cap="rnd">
+              <a:solidFill>
+                <a:schemeClr val="accent1"/>
+              </a:solidFill>
+              <a:round/>
+            </a:ln>
+            <a:effectLst/>
+          </c:spPr>
+          <c:marker>
+            <c:symbol val="circle"/>
+            <c:size val="5"/>
+            <c:spPr>
+              <a:solidFill>
+                <a:schemeClr val="accent1"/>
+              </a:solidFill>
+              <a:ln w="9525">
+                <a:solidFill>
+                  <a:schemeClr val="accent1"/>
+                </a:solidFill>
+              </a:ln>
+              <a:effectLst/>
+            </c:spPr>
+          </c:marker>
+          <c:trendline>
+            <c:spPr>
+              <a:ln w="19050" cap="rnd">
+                <a:solidFill>
+                  <a:schemeClr val="accent1"/>
+                </a:solidFill>
+                <a:prstDash val="sysDot"/>
+              </a:ln>
+              <a:effectLst/>
+            </c:spPr>
+            <c:trendlineType val="exp"/>
+            <c:dispRSqr val="0"/>
+            <c:dispEq val="0"/>
+          </c:trendline>
+          <c:xVal>
+            <c:numRef>
+              <c:f>Foglio1!$A$6:$A$24</c:f>
+              <c:numCache>
+                <c:formatCode>General</c:formatCode>
+                <c:ptCount val="19"/>
+                <c:pt idx="0">
+                  <c:v>10</c:v>
+                </c:pt>
+                <c:pt idx="1">
+                  <c:v>20</c:v>
+                </c:pt>
+                <c:pt idx="2">
+                  <c:v>30</c:v>
+                </c:pt>
+                <c:pt idx="3">
+                  <c:v>40</c:v>
+                </c:pt>
+                <c:pt idx="4">
+                  <c:v>50</c:v>
+                </c:pt>
+                <c:pt idx="5">
+                  <c:v>60</c:v>
+                </c:pt>
+                <c:pt idx="6">
+                  <c:v>70</c:v>
+                </c:pt>
+                <c:pt idx="7">
+                  <c:v>80</c:v>
+                </c:pt>
+                <c:pt idx="8">
+                  <c:v>90</c:v>
+                </c:pt>
+                <c:pt idx="9">
+                  <c:v>100</c:v>
+                </c:pt>
+                <c:pt idx="10">
+                  <c:v>110</c:v>
+                </c:pt>
+                <c:pt idx="11">
+                  <c:v>120</c:v>
+                </c:pt>
+                <c:pt idx="12">
+                  <c:v>130</c:v>
+                </c:pt>
+                <c:pt idx="13">
+                  <c:v>140</c:v>
+                </c:pt>
+                <c:pt idx="14">
+                  <c:v>150</c:v>
+                </c:pt>
+                <c:pt idx="15">
+                  <c:v>200</c:v>
+                </c:pt>
+                <c:pt idx="16">
+                  <c:v>300</c:v>
+                </c:pt>
+                <c:pt idx="17">
+                  <c:v>400</c:v>
+                </c:pt>
+                <c:pt idx="18">
+                  <c:v>500</c:v>
+                </c:pt>
+              </c:numCache>
+            </c:numRef>
+          </c:xVal>
+          <c:yVal>
+            <c:numRef>
+              <c:f>Foglio1!$B$6:$B$24</c:f>
+              <c:numCache>
+                <c:formatCode>General</c:formatCode>
+                <c:ptCount val="19"/>
+                <c:pt idx="0">
+                  <c:v>1</c:v>
+                </c:pt>
+                <c:pt idx="1">
+                  <c:v>10</c:v>
+                </c:pt>
+                <c:pt idx="2">
+                  <c:v>35</c:v>
+                </c:pt>
+                <c:pt idx="3">
+                  <c:v>78</c:v>
+                </c:pt>
+                <c:pt idx="4">
+                  <c:v>162</c:v>
+                </c:pt>
+                <c:pt idx="5">
+                  <c:v>313</c:v>
+                </c:pt>
+                <c:pt idx="6">
+                  <c:v>568</c:v>
+                </c:pt>
+                <c:pt idx="7">
+                  <c:v>974</c:v>
+                </c:pt>
+                <c:pt idx="8">
+                  <c:v>1549</c:v>
+                </c:pt>
+                <c:pt idx="9">
+                  <c:v>2320</c:v>
+                </c:pt>
+                <c:pt idx="10">
+                  <c:v>3418</c:v>
+                </c:pt>
+                <c:pt idx="11">
+                  <c:v>4795</c:v>
+                </c:pt>
+                <c:pt idx="12">
+                  <c:v>6577</c:v>
+                </c:pt>
+                <c:pt idx="13">
+                  <c:v>9455</c:v>
+                </c:pt>
+                <c:pt idx="14">
+                  <c:v>11594</c:v>
+                </c:pt>
+                <c:pt idx="15">
+                  <c:v>36507</c:v>
+                </c:pt>
+                <c:pt idx="16">
+                  <c:v>186700</c:v>
+                </c:pt>
+                <c:pt idx="17">
+                  <c:v>597134</c:v>
+                </c:pt>
+                <c:pt idx="18">
+                  <c:v>1446788</c:v>
+                </c:pt>
+              </c:numCache>
+            </c:numRef>
+          </c:yVal>
+          <c:smooth val="0"/>
+          <c:extLst>
+            <c:ext xmlns:c16="http://schemas.microsoft.com/office/drawing/2014/chart" uri="{C3380CC4-5D6E-409C-BE32-E72D297353CC}">
+              <c16:uniqueId val="{00000001-FE67-4427-9C74-4436BEC8CF2A}"/>
+            </c:ext>
+          </c:extLst>
+        </c:ser>
+        <c:dLbls>
+          <c:showLegendKey val="0"/>
+          <c:showVal val="0"/>
+          <c:showCatName val="0"/>
+          <c:showSerName val="0"/>
+          <c:showPercent val="0"/>
+          <c:showBubbleSize val="0"/>
+        </c:dLbls>
+        <c:axId val="140512288"/>
+        <c:axId val="140513728"/>
+      </c:scatterChart>
+      <c:valAx>
+        <c:axId val="140512288"/>
+        <c:scaling>
+          <c:orientation val="minMax"/>
+        </c:scaling>
+        <c:delete val="0"/>
+        <c:axPos val="b"/>
+        <c:minorGridlines>
+          <c:spPr>
+            <a:ln w="9525" cap="flat" cmpd="sng" algn="ctr">
+              <a:solidFill>
+                <a:schemeClr val="tx1">
+                  <a:lumMod val="5000"/>
+                  <a:lumOff val="95000"/>
+                </a:schemeClr>
+              </a:solidFill>
+              <a:round/>
+            </a:ln>
+            <a:effectLst/>
+          </c:spPr>
+        </c:minorGridlines>
+        <c:numFmt formatCode="General" sourceLinked="1"/>
+        <c:majorTickMark val="out"/>
+        <c:minorTickMark val="none"/>
+        <c:tickLblPos val="nextTo"/>
+        <c:spPr>
+          <a:noFill/>
+          <a:ln w="9525" cap="flat" cmpd="sng" algn="ctr">
+            <a:solidFill>
+              <a:schemeClr val="tx1">
+                <a:lumMod val="25000"/>
+                <a:lumOff val="75000"/>
+              </a:schemeClr>
+            </a:solidFill>
+            <a:round/>
+          </a:ln>
+          <a:effectLst/>
+        </c:spPr>
+        <c:txPr>
+          <a:bodyPr rot="-60000000" spcFirstLastPara="1" vertOverflow="ellipsis" vert="horz" wrap="square" anchor="ctr" anchorCtr="1"/>
+          <a:lstStyle/>
+          <a:p>
+            <a:pPr>
+              <a:defRPr sz="900" b="0" i="0" u="none" strike="noStrike" kern="1200" baseline="0">
+                <a:solidFill>
+                  <a:schemeClr val="tx1">
+                    <a:lumMod val="65000"/>
+                    <a:lumOff val="35000"/>
+                  </a:schemeClr>
+                </a:solidFill>
+                <a:latin typeface="+mn-lt"/>
+                <a:ea typeface="+mn-ea"/>
+                <a:cs typeface="+mn-cs"/>
+              </a:defRPr>
+            </a:pPr>
+            <a:endParaRPr lang="it-IT"/>
+          </a:p>
+        </c:txPr>
+        <c:crossAx val="140513728"/>
+        <c:crosses val="autoZero"/>
+        <c:crossBetween val="midCat"/>
+      </c:valAx>
+      <c:valAx>
+        <c:axId val="140513728"/>
+        <c:scaling>
+          <c:logBase val="10"/>
+          <c:orientation val="minMax"/>
+        </c:scaling>
+        <c:delete val="0"/>
+        <c:axPos val="l"/>
+        <c:majorGridlines>
+          <c:spPr>
+            <a:ln w="9525" cap="flat" cmpd="sng" algn="ctr">
+              <a:solidFill>
+                <a:schemeClr val="tx1">
+                  <a:lumMod val="15000"/>
+                  <a:lumOff val="85000"/>
+                </a:schemeClr>
+              </a:solidFill>
+              <a:round/>
+            </a:ln>
+            <a:effectLst/>
+          </c:spPr>
+        </c:majorGridlines>
+        <c:minorGridlines>
+          <c:spPr>
+            <a:ln w="9525" cap="flat" cmpd="sng" algn="ctr">
+              <a:solidFill>
+                <a:schemeClr val="tx1">
+                  <a:lumMod val="5000"/>
+                  <a:lumOff val="95000"/>
+                </a:schemeClr>
+              </a:solidFill>
+              <a:round/>
+            </a:ln>
+            <a:effectLst/>
+          </c:spPr>
+        </c:minorGridlines>
+        <c:numFmt formatCode="General" sourceLinked="1"/>
+        <c:majorTickMark val="out"/>
+        <c:minorTickMark val="none"/>
+        <c:tickLblPos val="nextTo"/>
+        <c:spPr>
+          <a:noFill/>
+          <a:ln w="9525" cap="flat" cmpd="sng" algn="ctr">
+            <a:solidFill>
+              <a:schemeClr val="tx1">
+                <a:lumMod val="25000"/>
+                <a:lumOff val="75000"/>
+              </a:schemeClr>
+            </a:solidFill>
+            <a:round/>
+          </a:ln>
+          <a:effectLst/>
+        </c:spPr>
+        <c:txPr>
+          <a:bodyPr rot="-60000000" spcFirstLastPara="1" vertOverflow="ellipsis" vert="horz" wrap="square" anchor="ctr" anchorCtr="1"/>
+          <a:lstStyle/>
+          <a:p>
+            <a:pPr>
+              <a:defRPr sz="900" b="0" i="0" u="none" strike="noStrike" kern="1200" baseline="0">
+                <a:solidFill>
+                  <a:schemeClr val="tx1">
+                    <a:lumMod val="65000"/>
+                    <a:lumOff val="35000"/>
+                  </a:schemeClr>
+                </a:solidFill>
+                <a:latin typeface="+mn-lt"/>
+                <a:ea typeface="+mn-ea"/>
+                <a:cs typeface="+mn-cs"/>
+              </a:defRPr>
+            </a:pPr>
+            <a:endParaRPr lang="it-IT"/>
+          </a:p>
+        </c:txPr>
+        <c:crossAx val="140512288"/>
+        <c:crosses val="autoZero"/>
+        <c:crossBetween val="midCat"/>
+      </c:valAx>
+      <c:spPr>
+        <a:noFill/>
+        <a:ln>
+          <a:noFill/>
+        </a:ln>
+        <a:effectLst/>
+      </c:spPr>
+    </c:plotArea>
+    <c:plotVisOnly val="1"/>
+    <c:dispBlanksAs val="gap"/>
+    <c:showDLblsOverMax val="0"/>
+  </c:chart>
+  <c:spPr>
+    <a:solidFill>
+      <a:schemeClr val="bg1"/>
+    </a:solidFill>
+    <a:ln w="9525" cap="flat" cmpd="sng" algn="ctr">
+      <a:solidFill>
+        <a:schemeClr val="tx1">
+          <a:lumMod val="15000"/>
+          <a:lumOff val="85000"/>
+        </a:schemeClr>
+      </a:solidFill>
+      <a:round/>
+    </a:ln>
+    <a:effectLst/>
+  </c:spPr>
+  <c:txPr>
+    <a:bodyPr/>
+    <a:lstStyle/>
+    <a:p>
+      <a:pPr>
+        <a:defRPr/>
+      </a:pPr>
+      <a:endParaRPr lang="it-IT"/>
+    </a:p>
+  </c:txPr>
+  <c:externalData r:id="rId3">
+    <c:autoUpdate val="0"/>
+  </c:externalData>
+</c:chartSpace>
+</file>
+
+<file path=word/charts/chart3.xml><?xml version="1.0" encoding="utf-8"?>
+<c:chartSpace xmlns:c="http://schemas.openxmlformats.org/drawingml/2006/chart" xmlns:a="http://schemas.openxmlformats.org/drawingml/2006/main" xmlns:r="http://schemas.openxmlformats.org/officeDocument/2006/relationships" xmlns:c16r2="http://schemas.microsoft.com/office/drawing/2015/06/chart">
+  <c:date1904 val="0"/>
+  <c:lang val="it-IT"/>
+  <c:roundedCorners val="0"/>
+  <mc:AlternateContent xmlns:mc="http://schemas.openxmlformats.org/markup-compatibility/2006">
+    <mc:Choice xmlns:c14="http://schemas.microsoft.com/office/drawing/2007/8/2/chart" Requires="c14">
+      <c14:style val="102"/>
+    </mc:Choice>
+    <mc:Fallback>
+      <c:style val="2"/>
+    </mc:Fallback>
+  </mc:AlternateContent>
+  <c:chart>
+    <c:autoTitleDeleted val="0"/>
+    <c:plotArea>
+      <c:layout/>
+      <c:scatterChart>
+        <c:scatterStyle val="lineMarker"/>
+        <c:varyColors val="0"/>
+        <c:ser>
+          <c:idx val="0"/>
+          <c:order val="0"/>
+          <c:spPr>
+            <a:ln w="19050" cap="rnd">
+              <a:solidFill>
+                <a:schemeClr val="accent1"/>
+              </a:solidFill>
+              <a:round/>
+            </a:ln>
+            <a:effectLst/>
+          </c:spPr>
+          <c:marker>
+            <c:symbol val="circle"/>
+            <c:size val="5"/>
+            <c:spPr>
+              <a:solidFill>
+                <a:schemeClr val="accent1"/>
+              </a:solidFill>
+              <a:ln w="9525">
+                <a:solidFill>
+                  <a:schemeClr val="accent1"/>
+                </a:solidFill>
+              </a:ln>
+              <a:effectLst/>
+            </c:spPr>
+          </c:marker>
+          <c:trendline>
+            <c:spPr>
+              <a:ln w="19050" cap="rnd">
+                <a:solidFill>
+                  <a:schemeClr val="accent1"/>
+                </a:solidFill>
+                <a:prstDash val="sysDot"/>
+              </a:ln>
+              <a:effectLst/>
+            </c:spPr>
+            <c:trendlineType val="exp"/>
+            <c:dispRSqr val="0"/>
+            <c:dispEq val="0"/>
+          </c:trendline>
+          <c:xVal>
+            <c:numRef>
+              <c:f>Foglio1!$A$6:$A$34</c:f>
+              <c:numCache>
+                <c:formatCode>General</c:formatCode>
+                <c:ptCount val="29"/>
+                <c:pt idx="0">
+                  <c:v>10</c:v>
+                </c:pt>
+                <c:pt idx="1">
+                  <c:v>20</c:v>
+                </c:pt>
+                <c:pt idx="2">
+                  <c:v>30</c:v>
+                </c:pt>
+                <c:pt idx="3">
+                  <c:v>40</c:v>
+                </c:pt>
+                <c:pt idx="4">
+                  <c:v>50</c:v>
+                </c:pt>
+                <c:pt idx="5">
+                  <c:v>60</c:v>
+                </c:pt>
+                <c:pt idx="6">
+                  <c:v>70</c:v>
+                </c:pt>
+                <c:pt idx="7">
+                  <c:v>80</c:v>
+                </c:pt>
+                <c:pt idx="8">
+                  <c:v>90</c:v>
+                </c:pt>
+                <c:pt idx="9">
+                  <c:v>100</c:v>
+                </c:pt>
+                <c:pt idx="10">
+                  <c:v>110</c:v>
+                </c:pt>
+                <c:pt idx="11">
+                  <c:v>120</c:v>
+                </c:pt>
+                <c:pt idx="12">
+                  <c:v>130</c:v>
+                </c:pt>
+                <c:pt idx="13">
+                  <c:v>140</c:v>
+                </c:pt>
+                <c:pt idx="14">
+                  <c:v>150</c:v>
+                </c:pt>
+                <c:pt idx="15">
+                  <c:v>200</c:v>
+                </c:pt>
+                <c:pt idx="16">
+                  <c:v>300</c:v>
+                </c:pt>
+                <c:pt idx="17">
+                  <c:v>400</c:v>
+                </c:pt>
+                <c:pt idx="18">
+                  <c:v>500</c:v>
+                </c:pt>
+                <c:pt idx="19">
+                  <c:v>1000</c:v>
+                </c:pt>
+                <c:pt idx="20">
+                  <c:v>1500</c:v>
+                </c:pt>
+                <c:pt idx="21">
+                  <c:v>2000</c:v>
+                </c:pt>
+                <c:pt idx="22">
+                  <c:v>2500</c:v>
+                </c:pt>
+                <c:pt idx="23">
+                  <c:v>3000</c:v>
+                </c:pt>
+                <c:pt idx="24">
+                  <c:v>4000</c:v>
+                </c:pt>
+                <c:pt idx="25">
+                  <c:v>5000</c:v>
+                </c:pt>
+                <c:pt idx="26">
+                  <c:v>10000</c:v>
+                </c:pt>
+                <c:pt idx="27">
+                  <c:v>15000</c:v>
+                </c:pt>
+                <c:pt idx="28">
+                  <c:v>20000</c:v>
+                </c:pt>
+              </c:numCache>
+            </c:numRef>
+          </c:xVal>
+          <c:yVal>
+            <c:numRef>
+              <c:f>Foglio1!$C$6:$C$34</c:f>
+              <c:numCache>
+                <c:formatCode>General</c:formatCode>
+                <c:ptCount val="29"/>
+                <c:pt idx="0">
+                  <c:v>4</c:v>
+                </c:pt>
+                <c:pt idx="1">
+                  <c:v>4</c:v>
+                </c:pt>
+                <c:pt idx="2">
+                  <c:v>5</c:v>
+                </c:pt>
+                <c:pt idx="3">
+                  <c:v>5</c:v>
+                </c:pt>
+                <c:pt idx="4">
+                  <c:v>8</c:v>
+                </c:pt>
+                <c:pt idx="5">
+                  <c:v>6</c:v>
+                </c:pt>
+                <c:pt idx="6">
+                  <c:v>8</c:v>
+                </c:pt>
+                <c:pt idx="7">
+                  <c:v>8</c:v>
+                </c:pt>
+                <c:pt idx="8">
+                  <c:v>8</c:v>
+                </c:pt>
+                <c:pt idx="9">
+                  <c:v>10</c:v>
+                </c:pt>
+                <c:pt idx="10">
+                  <c:v>15</c:v>
+                </c:pt>
+                <c:pt idx="11">
+                  <c:v>11</c:v>
+                </c:pt>
+                <c:pt idx="12">
+                  <c:v>14</c:v>
+                </c:pt>
+                <c:pt idx="13">
+                  <c:v>15</c:v>
+                </c:pt>
+                <c:pt idx="14">
+                  <c:v>11</c:v>
+                </c:pt>
+                <c:pt idx="15">
+                  <c:v>12</c:v>
+                </c:pt>
+                <c:pt idx="16">
+                  <c:v>16</c:v>
+                </c:pt>
+                <c:pt idx="17">
+                  <c:v>21</c:v>
+                </c:pt>
+                <c:pt idx="18">
+                  <c:v>31</c:v>
+                </c:pt>
+                <c:pt idx="19">
+                  <c:v>103</c:v>
+                </c:pt>
+                <c:pt idx="20">
+                  <c:v>171</c:v>
+                </c:pt>
+                <c:pt idx="21">
+                  <c:v>207</c:v>
+                </c:pt>
+                <c:pt idx="22">
+                  <c:v>321</c:v>
+                </c:pt>
+                <c:pt idx="23">
+                  <c:v>468</c:v>
+                </c:pt>
+                <c:pt idx="24">
+                  <c:v>680</c:v>
+                </c:pt>
+                <c:pt idx="25">
+                  <c:v>915</c:v>
+                </c:pt>
+                <c:pt idx="26">
+                  <c:v>3094</c:v>
+                </c:pt>
+                <c:pt idx="27">
+                  <c:v>6939</c:v>
+                </c:pt>
+                <c:pt idx="28">
+                  <c:v>13148</c:v>
+                </c:pt>
+              </c:numCache>
+            </c:numRef>
+          </c:yVal>
+          <c:smooth val="0"/>
+          <c:extLst>
+            <c:ext xmlns:c16="http://schemas.microsoft.com/office/drawing/2014/chart" uri="{C3380CC4-5D6E-409C-BE32-E72D297353CC}">
+              <c16:uniqueId val="{00000001-CF52-4999-B9D2-4FE9449F1F72}"/>
+            </c:ext>
+          </c:extLst>
+        </c:ser>
+        <c:dLbls>
+          <c:showLegendKey val="0"/>
+          <c:showVal val="0"/>
+          <c:showCatName val="0"/>
+          <c:showSerName val="0"/>
+          <c:showPercent val="0"/>
+          <c:showBubbleSize val="0"/>
+        </c:dLbls>
+        <c:axId val="140512288"/>
+        <c:axId val="140513728"/>
+      </c:scatterChart>
+      <c:valAx>
+        <c:axId val="140512288"/>
+        <c:scaling>
+          <c:orientation val="minMax"/>
+        </c:scaling>
+        <c:delete val="0"/>
+        <c:axPos val="b"/>
+        <c:minorGridlines>
+          <c:spPr>
+            <a:ln w="9525" cap="flat" cmpd="sng" algn="ctr">
+              <a:solidFill>
+                <a:schemeClr val="tx1">
+                  <a:lumMod val="5000"/>
+                  <a:lumOff val="95000"/>
+                </a:schemeClr>
+              </a:solidFill>
+              <a:round/>
+            </a:ln>
+            <a:effectLst/>
+          </c:spPr>
+        </c:minorGridlines>
+        <c:numFmt formatCode="General" sourceLinked="1"/>
+        <c:majorTickMark val="out"/>
+        <c:minorTickMark val="none"/>
+        <c:tickLblPos val="nextTo"/>
+        <c:spPr>
+          <a:noFill/>
+          <a:ln w="9525" cap="flat" cmpd="sng" algn="ctr">
+            <a:solidFill>
+              <a:schemeClr val="tx1">
+                <a:lumMod val="25000"/>
+                <a:lumOff val="75000"/>
+              </a:schemeClr>
+            </a:solidFill>
+            <a:round/>
+          </a:ln>
+          <a:effectLst/>
+        </c:spPr>
+        <c:txPr>
+          <a:bodyPr rot="-60000000" spcFirstLastPara="1" vertOverflow="ellipsis" vert="horz" wrap="square" anchor="ctr" anchorCtr="1"/>
+          <a:lstStyle/>
+          <a:p>
+            <a:pPr>
+              <a:defRPr sz="900" b="0" i="0" u="none" strike="noStrike" kern="1200" baseline="0">
+                <a:solidFill>
+                  <a:schemeClr val="tx1">
+                    <a:lumMod val="65000"/>
+                    <a:lumOff val="35000"/>
+                  </a:schemeClr>
+                </a:solidFill>
+                <a:latin typeface="+mn-lt"/>
+                <a:ea typeface="+mn-ea"/>
+                <a:cs typeface="+mn-cs"/>
+              </a:defRPr>
+            </a:pPr>
+            <a:endParaRPr lang="it-IT"/>
+          </a:p>
+        </c:txPr>
+        <c:crossAx val="140513728"/>
+        <c:crosses val="autoZero"/>
+        <c:crossBetween val="midCat"/>
+      </c:valAx>
+      <c:valAx>
+        <c:axId val="140513728"/>
+        <c:scaling>
+          <c:logBase val="10"/>
+          <c:orientation val="minMax"/>
+        </c:scaling>
+        <c:delete val="0"/>
+        <c:axPos val="l"/>
+        <c:majorGridlines>
+          <c:spPr>
+            <a:ln w="9525" cap="flat" cmpd="sng" algn="ctr">
+              <a:solidFill>
+                <a:schemeClr val="tx1">
+                  <a:lumMod val="15000"/>
+                  <a:lumOff val="85000"/>
+                </a:schemeClr>
+              </a:solidFill>
+              <a:round/>
+            </a:ln>
+            <a:effectLst/>
+          </c:spPr>
+        </c:majorGridlines>
+        <c:minorGridlines>
+          <c:spPr>
+            <a:ln w="9525" cap="flat" cmpd="sng" algn="ctr">
+              <a:solidFill>
+                <a:schemeClr val="tx1">
+                  <a:lumMod val="5000"/>
+                  <a:lumOff val="95000"/>
+                </a:schemeClr>
+              </a:solidFill>
+              <a:round/>
+            </a:ln>
+            <a:effectLst/>
+          </c:spPr>
+        </c:minorGridlines>
+        <c:numFmt formatCode="General" sourceLinked="1"/>
+        <c:majorTickMark val="out"/>
+        <c:minorTickMark val="none"/>
+        <c:tickLblPos val="nextTo"/>
+        <c:spPr>
+          <a:noFill/>
+          <a:ln w="9525" cap="flat" cmpd="sng" algn="ctr">
+            <a:solidFill>
+              <a:schemeClr val="tx1">
+                <a:lumMod val="25000"/>
+                <a:lumOff val="75000"/>
+              </a:schemeClr>
+            </a:solidFill>
+            <a:round/>
+          </a:ln>
+          <a:effectLst/>
+        </c:spPr>
+        <c:txPr>
+          <a:bodyPr rot="-60000000" spcFirstLastPara="1" vertOverflow="ellipsis" vert="horz" wrap="square" anchor="ctr" anchorCtr="1"/>
+          <a:lstStyle/>
+          <a:p>
+            <a:pPr>
+              <a:defRPr sz="900" b="0" i="0" u="none" strike="noStrike" kern="1200" baseline="0">
+                <a:solidFill>
+                  <a:schemeClr val="tx1">
+                    <a:lumMod val="65000"/>
+                    <a:lumOff val="35000"/>
+                  </a:schemeClr>
+                </a:solidFill>
+                <a:latin typeface="+mn-lt"/>
+                <a:ea typeface="+mn-ea"/>
+                <a:cs typeface="+mn-cs"/>
+              </a:defRPr>
+            </a:pPr>
+            <a:endParaRPr lang="it-IT"/>
+          </a:p>
+        </c:txPr>
+        <c:crossAx val="140512288"/>
+        <c:crosses val="autoZero"/>
+        <c:crossBetween val="midCat"/>
+      </c:valAx>
+      <c:spPr>
+        <a:noFill/>
+        <a:ln>
+          <a:noFill/>
+        </a:ln>
+        <a:effectLst/>
+      </c:spPr>
+    </c:plotArea>
+    <c:plotVisOnly val="1"/>
+    <c:dispBlanksAs val="gap"/>
+    <c:showDLblsOverMax val="0"/>
+  </c:chart>
+  <c:spPr>
+    <a:solidFill>
+      <a:schemeClr val="bg1"/>
+    </a:solidFill>
+    <a:ln w="9525" cap="flat" cmpd="sng" algn="ctr">
+      <a:solidFill>
+        <a:schemeClr val="tx1">
+          <a:lumMod val="15000"/>
+          <a:lumOff val="85000"/>
+        </a:schemeClr>
+      </a:solidFill>
+      <a:round/>
+    </a:ln>
+    <a:effectLst/>
+  </c:spPr>
+  <c:txPr>
+    <a:bodyPr/>
+    <a:lstStyle/>
+    <a:p>
+      <a:pPr>
+        <a:defRPr/>
+      </a:pPr>
+      <a:endParaRPr lang="it-IT"/>
+    </a:p>
+  </c:txPr>
+  <c:externalData r:id="rId3">
+    <c:autoUpdate val="0"/>
+  </c:externalData>
+</c:chartSpace>
+</file>
+
+<file path=word/charts/colors1.xml><?xml version="1.0" encoding="utf-8"?>
+<cs:colorStyle xmlns:cs="http://schemas.microsoft.com/office/drawing/2012/chartStyle" xmlns:a="http://schemas.openxmlformats.org/drawingml/2006/main" meth="cycle" id="10">
+  <a:schemeClr val="accent1"/>
+  <a:schemeClr val="accent2"/>
+  <a:schemeClr val="accent3"/>
+  <a:schemeClr val="accent4"/>
+  <a:schemeClr val="accent5"/>
+  <a:schemeClr val="accent6"/>
+  <cs:variation/>
+  <cs:variation>
+    <a:lumMod val="60000"/>
+  </cs:variation>
+  <cs:variation>
+    <a:lumMod val="80000"/>
+    <a:lumOff val="20000"/>
+  </cs:variation>
+  <cs:variation>
+    <a:lumMod val="80000"/>
+  </cs:variation>
+  <cs:variation>
+    <a:lumMod val="60000"/>
+    <a:lumOff val="40000"/>
+  </cs:variation>
+  <cs:variation>
+    <a:lumMod val="50000"/>
+  </cs:variation>
+  <cs:variation>
+    <a:lumMod val="70000"/>
+    <a:lumOff val="30000"/>
+  </cs:variation>
+  <cs:variation>
+    <a:lumMod val="70000"/>
+  </cs:variation>
+  <cs:variation>
+    <a:lumMod val="50000"/>
+    <a:lumOff val="50000"/>
+  </cs:variation>
+</cs:colorStyle>
+</file>
+
+<file path=word/charts/colors2.xml><?xml version="1.0" encoding="utf-8"?>
+<cs:colorStyle xmlns:cs="http://schemas.microsoft.com/office/drawing/2012/chartStyle" xmlns:a="http://schemas.openxmlformats.org/drawingml/2006/main" meth="cycle" id="10">
+  <a:schemeClr val="accent1"/>
+  <a:schemeClr val="accent2"/>
+  <a:schemeClr val="accent3"/>
+  <a:schemeClr val="accent4"/>
+  <a:schemeClr val="accent5"/>
+  <a:schemeClr val="accent6"/>
+  <cs:variation/>
+  <cs:variation>
+    <a:lumMod val="60000"/>
+  </cs:variation>
+  <cs:variation>
+    <a:lumMod val="80000"/>
+    <a:lumOff val="20000"/>
+  </cs:variation>
+  <cs:variation>
+    <a:lumMod val="80000"/>
+  </cs:variation>
+  <cs:variation>
+    <a:lumMod val="60000"/>
+    <a:lumOff val="40000"/>
+  </cs:variation>
+  <cs:variation>
+    <a:lumMod val="50000"/>
+  </cs:variation>
+  <cs:variation>
+    <a:lumMod val="70000"/>
+    <a:lumOff val="30000"/>
+  </cs:variation>
+  <cs:variation>
+    <a:lumMod val="70000"/>
+  </cs:variation>
+  <cs:variation>
+    <a:lumMod val="50000"/>
+    <a:lumOff val="50000"/>
+  </cs:variation>
+</cs:colorStyle>
+</file>
+
+<file path=word/charts/colors3.xml><?xml version="1.0" encoding="utf-8"?>
+<cs:colorStyle xmlns:cs="http://schemas.microsoft.com/office/drawing/2012/chartStyle" xmlns:a="http://schemas.openxmlformats.org/drawingml/2006/main" meth="cycle" id="10">
+  <a:schemeClr val="accent1"/>
+  <a:schemeClr val="accent2"/>
+  <a:schemeClr val="accent3"/>
+  <a:schemeClr val="accent4"/>
+  <a:schemeClr val="accent5"/>
+  <a:schemeClr val="accent6"/>
+  <cs:variation/>
+  <cs:variation>
+    <a:lumMod val="60000"/>
+  </cs:variation>
+  <cs:variation>
+    <a:lumMod val="80000"/>
+    <a:lumOff val="20000"/>
+  </cs:variation>
+  <cs:variation>
+    <a:lumMod val="80000"/>
+  </cs:variation>
+  <cs:variation>
+    <a:lumMod val="60000"/>
+    <a:lumOff val="40000"/>
+  </cs:variation>
+  <cs:variation>
+    <a:lumMod val="50000"/>
+  </cs:variation>
+  <cs:variation>
+    <a:lumMod val="70000"/>
+    <a:lumOff val="30000"/>
+  </cs:variation>
+  <cs:variation>
+    <a:lumMod val="70000"/>
+  </cs:variation>
+  <cs:variation>
+    <a:lumMod val="50000"/>
+    <a:lumOff val="50000"/>
+  </cs:variation>
+</cs:colorStyle>
+</file>
+
+<file path=word/charts/style1.xml><?xml version="1.0" encoding="utf-8"?>
+<cs:chartStyle xmlns:cs="http://schemas.microsoft.com/office/drawing/2012/chartStyle" xmlns:a="http://schemas.openxmlformats.org/drawingml/2006/main" id="240">
+  <cs:axisTitle>
+    <cs:lnRef idx="0"/>
+    <cs:fillRef idx="0"/>
+    <cs:effectRef idx="0"/>
+    <cs:fontRef idx="minor">
+      <a:schemeClr val="tx1">
+        <a:lumMod val="65000"/>
+        <a:lumOff val="35000"/>
+      </a:schemeClr>
+    </cs:fontRef>
+    <cs:defRPr sz="1000" kern="1200"/>
+  </cs:axisTitle>
+  <cs:categoryAxis>
+    <cs:lnRef idx="0"/>
+    <cs:fillRef idx="0"/>
+    <cs:effectRef idx="0"/>
+    <cs:fontRef idx="minor">
+      <a:schemeClr val="tx1">
+        <a:lumMod val="65000"/>
+        <a:lumOff val="35000"/>
+      </a:schemeClr>
+    </cs:fontRef>
+    <cs:spPr>
+      <a:ln w="9525" cap="flat" cmpd="sng" algn="ctr">
+        <a:solidFill>
+          <a:schemeClr val="tx1">
+            <a:lumMod val="25000"/>
+            <a:lumOff val="75000"/>
+          </a:schemeClr>
+        </a:solidFill>
+        <a:round/>
+      </a:ln>
+    </cs:spPr>
+    <cs:defRPr sz="900" kern="1200"/>
+  </cs:categoryAxis>
+  <cs:chartArea mods="allowNoFillOverride allowNoLineOverride">
+    <cs:lnRef idx="0"/>
+    <cs:fillRef idx="0"/>
+    <cs:effectRef idx="0"/>
+    <cs:fontRef idx="minor">
+      <a:schemeClr val="tx1"/>
+    </cs:fontRef>
+    <cs:spPr>
+      <a:solidFill>
+        <a:schemeClr val="bg1"/>
+      </a:solidFill>
+      <a:ln w="9525" cap="flat" cmpd="sng" algn="ctr">
+        <a:solidFill>
+          <a:schemeClr val="tx1">
+            <a:lumMod val="15000"/>
+            <a:lumOff val="85000"/>
+          </a:schemeClr>
+        </a:solidFill>
+        <a:round/>
+      </a:ln>
+    </cs:spPr>
+    <cs:defRPr sz="1000" kern="1200"/>
+  </cs:chartArea>
+  <cs:dataLabel>
+    <cs:lnRef idx="0"/>
+    <cs:fillRef idx="0"/>
+    <cs:effectRef idx="0"/>
+    <cs:fontRef idx="minor">
+      <a:schemeClr val="tx1">
+        <a:lumMod val="75000"/>
+        <a:lumOff val="25000"/>
+      </a:schemeClr>
+    </cs:fontRef>
+    <cs:defRPr sz="900" kern="1200"/>
+  </cs:dataLabel>
+  <cs:dataLabelCallout>
+    <cs:lnRef idx="0"/>
+    <cs:fillRef idx="0"/>
+    <cs:effectRef idx="0"/>
+    <cs:fontRef idx="minor">
+      <a:schemeClr val="dk1">
+        <a:lumMod val="65000"/>
+        <a:lumOff val="35000"/>
+      </a:schemeClr>
+    </cs:fontRef>
+    <cs:spPr>
+      <a:solidFill>
+        <a:schemeClr val="lt1"/>
+      </a:solidFill>
+      <a:ln>
+        <a:solidFill>
+          <a:schemeClr val="dk1">
+            <a:lumMod val="25000"/>
+            <a:lumOff val="75000"/>
+          </a:schemeClr>
+        </a:solidFill>
+      </a:ln>
+    </cs:spPr>
+    <cs:defRPr sz="900" kern="1200"/>
+    <cs:bodyPr rot="0" spcFirstLastPara="1" vertOverflow="clip" horzOverflow="clip" vert="horz" wrap="square" lIns="36576" tIns="18288" rIns="36576" bIns="18288" anchor="ctr" anchorCtr="1">
+      <a:spAutoFit/>
+    </cs:bodyPr>
+  </cs:dataLabelCallout>
+  <cs:dataPoint>
+    <cs:lnRef idx="0"/>
+    <cs:fillRef idx="1">
+      <cs:styleClr val="auto"/>
+    </cs:fillRef>
+    <cs:effectRef idx="0"/>
+    <cs:fontRef idx="minor">
+      <a:schemeClr val="tx1"/>
+    </cs:fontRef>
+  </cs:dataPoint>
+  <cs:dataPoint3D>
+    <cs:lnRef idx="0"/>
+    <cs:fillRef idx="1">
+      <cs:styleClr val="auto"/>
+    </cs:fillRef>
+    <cs:effectRef idx="0"/>
+    <cs:fontRef idx="minor">
+      <a:schemeClr val="tx1"/>
+    </cs:fontRef>
+  </cs:dataPoint3D>
+  <cs:dataPointLine>
+    <cs:lnRef idx="0">
+      <cs:styleClr val="auto"/>
+    </cs:lnRef>
+    <cs:fillRef idx="1"/>
+    <cs:effectRef idx="0"/>
+    <cs:fontRef idx="minor">
+      <a:schemeClr val="tx1"/>
+    </cs:fontRef>
+    <cs:spPr>
+      <a:ln w="19050" cap="rnd">
+        <a:solidFill>
+          <a:schemeClr val="phClr"/>
+        </a:solidFill>
+        <a:round/>
+      </a:ln>
+    </cs:spPr>
+  </cs:dataPointLine>
+  <cs:dataPointMarker>
+    <cs:lnRef idx="0">
+      <cs:styleClr val="auto"/>
+    </cs:lnRef>
+    <cs:fillRef idx="1">
+      <cs:styleClr val="auto"/>
+    </cs:fillRef>
+    <cs:effectRef idx="0"/>
+    <cs:fontRef idx="minor">
+      <a:schemeClr val="tx1"/>
+    </cs:fontRef>
+    <cs:spPr>
+      <a:ln w="9525">
+        <a:solidFill>
+          <a:schemeClr val="phClr"/>
+        </a:solidFill>
+      </a:ln>
+    </cs:spPr>
+  </cs:dataPointMarker>
+  <cs:dataPointMarkerLayout symbol="circle" size="5"/>
+  <cs:dataPointWireframe>
+    <cs:lnRef idx="0">
+      <cs:styleClr val="auto"/>
+    </cs:lnRef>
+    <cs:fillRef idx="0"/>
+    <cs:effectRef idx="0"/>
+    <cs:fontRef idx="minor">
+      <a:schemeClr val="dk1"/>
+    </cs:fontRef>
+    <cs:spPr>
+      <a:ln w="9525" cap="rnd">
+        <a:solidFill>
+          <a:schemeClr val="phClr"/>
+        </a:solidFill>
+        <a:round/>
+      </a:ln>
+    </cs:spPr>
+  </cs:dataPointWireframe>
+  <cs:dataTable>
+    <cs:lnRef idx="0"/>
+    <cs:fillRef idx="0"/>
+    <cs:effectRef idx="0"/>
+    <cs:fontRef idx="minor">
+      <a:schemeClr val="tx1">
+        <a:lumMod val="65000"/>
+        <a:lumOff val="35000"/>
+      </a:schemeClr>
+    </cs:fontRef>
+    <cs:spPr>
+      <a:noFill/>
+      <a:ln w="9525" cap="flat" cmpd="sng" algn="ctr">
+        <a:solidFill>
+          <a:schemeClr val="tx1">
+            <a:lumMod val="15000"/>
+            <a:lumOff val="85000"/>
+          </a:schemeClr>
+        </a:solidFill>
+        <a:round/>
+      </a:ln>
+    </cs:spPr>
+    <cs:defRPr sz="900" kern="1200"/>
+  </cs:dataTable>
+  <cs:downBar>
+    <cs:lnRef idx="0"/>
+    <cs:fillRef idx="0"/>
+    <cs:effectRef idx="0"/>
+    <cs:fontRef idx="minor">
+      <a:schemeClr val="tx1"/>
+    </cs:fontRef>
+    <cs:spPr>
+      <a:solidFill>
+        <a:schemeClr val="dk1">
+          <a:lumMod val="75000"/>
+          <a:lumOff val="25000"/>
+        </a:schemeClr>
+      </a:solidFill>
+      <a:ln w="9525" cap="flat" cmpd="sng" algn="ctr">
+        <a:solidFill>
+          <a:schemeClr val="tx1">
+            <a:lumMod val="65000"/>
+            <a:lumOff val="35000"/>
+          </a:schemeClr>
+        </a:solidFill>
+        <a:round/>
+      </a:ln>
+    </cs:spPr>
+  </cs:downBar>
+  <cs:dropLine>
+    <cs:lnRef idx="0"/>
+    <cs:fillRef idx="0"/>
+    <cs:effectRef idx="0"/>
+    <cs:fontRef idx="minor">
+      <a:schemeClr val="tx1"/>
+    </cs:fontRef>
+    <cs:spPr>
+      <a:ln w="9525" cap="flat" cmpd="sng" algn="ctr">
+        <a:solidFill>
+          <a:schemeClr val="tx1">
+            <a:lumMod val="35000"/>
+            <a:lumOff val="65000"/>
+          </a:schemeClr>
+        </a:solidFill>
+        <a:round/>
+      </a:ln>
+    </cs:spPr>
+  </cs:dropLine>
+  <cs:errorBar>
+    <cs:lnRef idx="0"/>
+    <cs:fillRef idx="0"/>
+    <cs:effectRef idx="0"/>
+    <cs:fontRef idx="minor">
+      <a:schemeClr val="tx1"/>
+    </cs:fontRef>
+    <cs:spPr>
+      <a:ln w="9525" cap="flat" cmpd="sng" algn="ctr">
+        <a:solidFill>
+          <a:schemeClr val="tx1">
+            <a:lumMod val="65000"/>
+            <a:lumOff val="35000"/>
+          </a:schemeClr>
+        </a:solidFill>
+        <a:round/>
+      </a:ln>
+    </cs:spPr>
+  </cs:errorBar>
+  <cs:floor>
+    <cs:lnRef idx="0"/>
+    <cs:fillRef idx="0"/>
+    <cs:effectRef idx="0"/>
+    <cs:fontRef idx="minor">
+      <a:schemeClr val="tx1"/>
+    </cs:fontRef>
+    <cs:spPr>
+      <a:noFill/>
+      <a:ln>
+        <a:noFill/>
+      </a:ln>
+    </cs:spPr>
+  </cs:floor>
+  <cs:gridlineMajor>
+    <cs:lnRef idx="0"/>
+    <cs:fillRef idx="0"/>
+    <cs:effectRef idx="0"/>
+    <cs:fontRef idx="minor">
+      <a:schemeClr val="tx1"/>
+    </cs:fontRef>
+    <cs:spPr>
+      <a:ln w="9525" cap="flat" cmpd="sng" algn="ctr">
+        <a:solidFill>
+          <a:schemeClr val="tx1">
+            <a:lumMod val="15000"/>
+            <a:lumOff val="85000"/>
+          </a:schemeClr>
+        </a:solidFill>
+        <a:round/>
+      </a:ln>
+    </cs:spPr>
+  </cs:gridlineMajor>
+  <cs:gridlineMinor>
+    <cs:lnRef idx="0"/>
+    <cs:fillRef idx="0"/>
+    <cs:effectRef idx="0"/>
+    <cs:fontRef idx="minor">
+      <a:schemeClr val="tx1"/>
+    </cs:fontRef>
+    <cs:spPr>
+      <a:ln w="9525" cap="flat" cmpd="sng" algn="ctr">
+        <a:solidFill>
+          <a:schemeClr val="tx1">
+            <a:lumMod val="5000"/>
+            <a:lumOff val="95000"/>
+          </a:schemeClr>
+        </a:solidFill>
+        <a:round/>
+      </a:ln>
+    </cs:spPr>
+  </cs:gridlineMinor>
+  <cs:hiLoLine>
+    <cs:lnRef idx="0"/>
+    <cs:fillRef idx="0"/>
+    <cs:effectRef idx="0"/>
+    <cs:fontRef idx="minor">
+      <a:schemeClr val="tx1"/>
+    </cs:fontRef>
+    <cs:spPr>
+      <a:ln w="9525" cap="flat" cmpd="sng" algn="ctr">
+        <a:solidFill>
+          <a:schemeClr val="tx1">
+            <a:lumMod val="50000"/>
+            <a:lumOff val="50000"/>
+          </a:schemeClr>
+        </a:solidFill>
+        <a:round/>
+      </a:ln>
+    </cs:spPr>
+  </cs:hiLoLine>
+  <cs:leaderLine>
+    <cs:lnRef idx="0"/>
+    <cs:fillRef idx="0"/>
+    <cs:effectRef idx="0"/>
+    <cs:fontRef idx="minor">
+      <a:schemeClr val="tx1"/>
+    </cs:fontRef>
+    <cs:spPr>
+      <a:ln w="9525" cap="flat" cmpd="sng" algn="ctr">
+        <a:solidFill>
+          <a:schemeClr val="tx1">
+            <a:lumMod val="35000"/>
+            <a:lumOff val="65000"/>
+          </a:schemeClr>
+        </a:solidFill>
+        <a:round/>
+      </a:ln>
+    </cs:spPr>
+  </cs:leaderLine>
+  <cs:legend>
+    <cs:lnRef idx="0"/>
+    <cs:fillRef idx="0"/>
+    <cs:effectRef idx="0"/>
+    <cs:fontRef idx="minor">
+      <a:schemeClr val="tx1">
+        <a:lumMod val="65000"/>
+        <a:lumOff val="35000"/>
+      </a:schemeClr>
+    </cs:fontRef>
+    <cs:defRPr sz="900" kern="1200"/>
+  </cs:legend>
+  <cs:plotArea mods="allowNoFillOverride allowNoLineOverride">
+    <cs:lnRef idx="0"/>
+    <cs:fillRef idx="0"/>
+    <cs:effectRef idx="0"/>
+    <cs:fontRef idx="minor">
+      <a:schemeClr val="tx1"/>
+    </cs:fontRef>
+  </cs:plotArea>
+  <cs:plotArea3D mods="allowNoFillOverride allowNoLineOverride">
+    <cs:lnRef idx="0"/>
+    <cs:fillRef idx="0"/>
+    <cs:effectRef idx="0"/>
+    <cs:fontRef idx="minor">
+      <a:schemeClr val="tx1"/>
+    </cs:fontRef>
+  </cs:plotArea3D>
+  <cs:seriesAxis>
+    <cs:lnRef idx="0"/>
+    <cs:fillRef idx="0"/>
+    <cs:effectRef idx="0"/>
+    <cs:fontRef idx="minor">
+      <a:schemeClr val="tx1">
+        <a:lumMod val="65000"/>
+        <a:lumOff val="35000"/>
+      </a:schemeClr>
+    </cs:fontRef>
+    <cs:defRPr sz="900" kern="1200"/>
+  </cs:seriesAxis>
+  <cs:seriesLine>
+    <cs:lnRef idx="0"/>
+    <cs:fillRef idx="0"/>
+    <cs:effectRef idx="0"/>
+    <cs:fontRef idx="minor">
+      <a:schemeClr val="tx1"/>
+    </cs:fontRef>
+    <cs:spPr>
+      <a:ln w="9525" cap="flat" cmpd="sng" algn="ctr">
+        <a:solidFill>
+          <a:schemeClr val="tx1">
+            <a:lumMod val="35000"/>
+            <a:lumOff val="65000"/>
+          </a:schemeClr>
+        </a:solidFill>
+        <a:round/>
+      </a:ln>
+    </cs:spPr>
+  </cs:seriesLine>
+  <cs:title>
+    <cs:lnRef idx="0"/>
+    <cs:fillRef idx="0"/>
+    <cs:effectRef idx="0"/>
+    <cs:fontRef idx="minor">
+      <a:schemeClr val="tx1">
+        <a:lumMod val="65000"/>
+        <a:lumOff val="35000"/>
+      </a:schemeClr>
+    </cs:fontRef>
+    <cs:defRPr sz="1400" b="0" kern="1200" spc="0" baseline="0"/>
+  </cs:title>
+  <cs:trendline>
+    <cs:lnRef idx="0">
+      <cs:styleClr val="auto"/>
+    </cs:lnRef>
+    <cs:fillRef idx="0"/>
+    <cs:effectRef idx="0"/>
+    <cs:fontRef idx="minor">
+      <a:schemeClr val="tx1"/>
+    </cs:fontRef>
+    <cs:spPr>
+      <a:ln w="19050" cap="rnd">
+        <a:solidFill>
+          <a:schemeClr val="phClr"/>
+        </a:solidFill>
+        <a:prstDash val="sysDot"/>
+      </a:ln>
+    </cs:spPr>
+  </cs:trendline>
+  <cs:trendlineLabel>
+    <cs:lnRef idx="0"/>
+    <cs:fillRef idx="0"/>
+    <cs:effectRef idx="0"/>
+    <cs:fontRef idx="minor">
+      <a:schemeClr val="tx1">
+        <a:lumMod val="65000"/>
+        <a:lumOff val="35000"/>
+      </a:schemeClr>
+    </cs:fontRef>
+    <cs:defRPr sz="900" kern="1200"/>
+  </cs:trendlineLabel>
+  <cs:upBar>
+    <cs:lnRef idx="0"/>
+    <cs:fillRef idx="0"/>
+    <cs:effectRef idx="0"/>
+    <cs:fontRef idx="minor">
+      <a:schemeClr val="tx1"/>
+    </cs:fontRef>
+    <cs:spPr>
+      <a:solidFill>
+        <a:schemeClr val="lt1"/>
+      </a:solidFill>
+      <a:ln w="9525" cap="flat" cmpd="sng" algn="ctr">
+        <a:solidFill>
+          <a:schemeClr val="tx1">
+            <a:lumMod val="65000"/>
+            <a:lumOff val="35000"/>
+          </a:schemeClr>
+        </a:solidFill>
+        <a:round/>
+      </a:ln>
+    </cs:spPr>
+  </cs:upBar>
+  <cs:valueAxis>
+    <cs:lnRef idx="0"/>
+    <cs:fillRef idx="0"/>
+    <cs:effectRef idx="0"/>
+    <cs:fontRef idx="minor">
+      <a:schemeClr val="tx1">
+        <a:lumMod val="65000"/>
+        <a:lumOff val="35000"/>
+      </a:schemeClr>
+    </cs:fontRef>
+    <cs:spPr>
+      <a:ln w="9525" cap="flat" cmpd="sng" algn="ctr">
+        <a:solidFill>
+          <a:schemeClr val="tx1">
+            <a:lumMod val="25000"/>
+            <a:lumOff val="75000"/>
+          </a:schemeClr>
+        </a:solidFill>
+        <a:round/>
+      </a:ln>
+    </cs:spPr>
+    <cs:defRPr sz="900" kern="1200"/>
+  </cs:valueAxis>
+  <cs:wall>
+    <cs:lnRef idx="0"/>
+    <cs:fillRef idx="0"/>
+    <cs:effectRef idx="0"/>
+    <cs:fontRef idx="minor">
+      <a:schemeClr val="tx1"/>
+    </cs:fontRef>
+    <cs:spPr>
+      <a:noFill/>
+      <a:ln>
+        <a:noFill/>
+      </a:ln>
+    </cs:spPr>
+  </cs:wall>
+</cs:chartStyle>
+</file>
+
+<file path=word/charts/style2.xml><?xml version="1.0" encoding="utf-8"?>
+<cs:chartStyle xmlns:cs="http://schemas.microsoft.com/office/drawing/2012/chartStyle" xmlns:a="http://schemas.openxmlformats.org/drawingml/2006/main" id="240">
+  <cs:axisTitle>
+    <cs:lnRef idx="0"/>
+    <cs:fillRef idx="0"/>
+    <cs:effectRef idx="0"/>
+    <cs:fontRef idx="minor">
+      <a:schemeClr val="tx1">
+        <a:lumMod val="65000"/>
+        <a:lumOff val="35000"/>
+      </a:schemeClr>
+    </cs:fontRef>
+    <cs:defRPr sz="1000" kern="1200"/>
+  </cs:axisTitle>
+  <cs:categoryAxis>
+    <cs:lnRef idx="0"/>
+    <cs:fillRef idx="0"/>
+    <cs:effectRef idx="0"/>
+    <cs:fontRef idx="minor">
+      <a:schemeClr val="tx1">
+        <a:lumMod val="65000"/>
+        <a:lumOff val="35000"/>
+      </a:schemeClr>
+    </cs:fontRef>
+    <cs:spPr>
+      <a:ln w="9525" cap="flat" cmpd="sng" algn="ctr">
+        <a:solidFill>
+          <a:schemeClr val="tx1">
+            <a:lumMod val="25000"/>
+            <a:lumOff val="75000"/>
+          </a:schemeClr>
+        </a:solidFill>
+        <a:round/>
+      </a:ln>
+    </cs:spPr>
+    <cs:defRPr sz="900" kern="1200"/>
+  </cs:categoryAxis>
+  <cs:chartArea mods="allowNoFillOverride allowNoLineOverride">
+    <cs:lnRef idx="0"/>
+    <cs:fillRef idx="0"/>
+    <cs:effectRef idx="0"/>
+    <cs:fontRef idx="minor">
+      <a:schemeClr val="tx1"/>
+    </cs:fontRef>
+    <cs:spPr>
+      <a:solidFill>
+        <a:schemeClr val="bg1"/>
+      </a:solidFill>
+      <a:ln w="9525" cap="flat" cmpd="sng" algn="ctr">
+        <a:solidFill>
+          <a:schemeClr val="tx1">
+            <a:lumMod val="15000"/>
+            <a:lumOff val="85000"/>
+          </a:schemeClr>
+        </a:solidFill>
+        <a:round/>
+      </a:ln>
+    </cs:spPr>
+    <cs:defRPr sz="1000" kern="1200"/>
+  </cs:chartArea>
+  <cs:dataLabel>
+    <cs:lnRef idx="0"/>
+    <cs:fillRef idx="0"/>
+    <cs:effectRef idx="0"/>
+    <cs:fontRef idx="minor">
+      <a:schemeClr val="tx1">
+        <a:lumMod val="75000"/>
+        <a:lumOff val="25000"/>
+      </a:schemeClr>
+    </cs:fontRef>
+    <cs:defRPr sz="900" kern="1200"/>
+  </cs:dataLabel>
+  <cs:dataLabelCallout>
+    <cs:lnRef idx="0"/>
+    <cs:fillRef idx="0"/>
+    <cs:effectRef idx="0"/>
+    <cs:fontRef idx="minor">
+      <a:schemeClr val="dk1">
+        <a:lumMod val="65000"/>
+        <a:lumOff val="35000"/>
+      </a:schemeClr>
+    </cs:fontRef>
+    <cs:spPr>
+      <a:solidFill>
+        <a:schemeClr val="lt1"/>
+      </a:solidFill>
+      <a:ln>
+        <a:solidFill>
+          <a:schemeClr val="dk1">
+            <a:lumMod val="25000"/>
+            <a:lumOff val="75000"/>
+          </a:schemeClr>
+        </a:solidFill>
+      </a:ln>
+    </cs:spPr>
+    <cs:defRPr sz="900" kern="1200"/>
+    <cs:bodyPr rot="0" spcFirstLastPara="1" vertOverflow="clip" horzOverflow="clip" vert="horz" wrap="square" lIns="36576" tIns="18288" rIns="36576" bIns="18288" anchor="ctr" anchorCtr="1">
+      <a:spAutoFit/>
+    </cs:bodyPr>
+  </cs:dataLabelCallout>
+  <cs:dataPoint>
+    <cs:lnRef idx="0"/>
+    <cs:fillRef idx="1">
+      <cs:styleClr val="auto"/>
+    </cs:fillRef>
+    <cs:effectRef idx="0"/>
+    <cs:fontRef idx="minor">
+      <a:schemeClr val="tx1"/>
+    </cs:fontRef>
+  </cs:dataPoint>
+  <cs:dataPoint3D>
+    <cs:lnRef idx="0"/>
+    <cs:fillRef idx="1">
+      <cs:styleClr val="auto"/>
+    </cs:fillRef>
+    <cs:effectRef idx="0"/>
+    <cs:fontRef idx="minor">
+      <a:schemeClr val="tx1"/>
+    </cs:fontRef>
+  </cs:dataPoint3D>
+  <cs:dataPointLine>
+    <cs:lnRef idx="0">
+      <cs:styleClr val="auto"/>
+    </cs:lnRef>
+    <cs:fillRef idx="1"/>
+    <cs:effectRef idx="0"/>
+    <cs:fontRef idx="minor">
+      <a:schemeClr val="tx1"/>
+    </cs:fontRef>
+    <cs:spPr>
+      <a:ln w="19050" cap="rnd">
+        <a:solidFill>
+          <a:schemeClr val="phClr"/>
+        </a:solidFill>
+        <a:round/>
+      </a:ln>
+    </cs:spPr>
+  </cs:dataPointLine>
+  <cs:dataPointMarker>
+    <cs:lnRef idx="0">
+      <cs:styleClr val="auto"/>
+    </cs:lnRef>
+    <cs:fillRef idx="1">
+      <cs:styleClr val="auto"/>
+    </cs:fillRef>
+    <cs:effectRef idx="0"/>
+    <cs:fontRef idx="minor">
+      <a:schemeClr val="tx1"/>
+    </cs:fontRef>
+    <cs:spPr>
+      <a:ln w="9525">
+        <a:solidFill>
+          <a:schemeClr val="phClr"/>
+        </a:solidFill>
+      </a:ln>
+    </cs:spPr>
+  </cs:dataPointMarker>
+  <cs:dataPointMarkerLayout symbol="circle" size="5"/>
+  <cs:dataPointWireframe>
+    <cs:lnRef idx="0">
+      <cs:styleClr val="auto"/>
+    </cs:lnRef>
+    <cs:fillRef idx="0"/>
+    <cs:effectRef idx="0"/>
+    <cs:fontRef idx="minor">
+      <a:schemeClr val="dk1"/>
+    </cs:fontRef>
+    <cs:spPr>
+      <a:ln w="9525" cap="rnd">
+        <a:solidFill>
+          <a:schemeClr val="phClr"/>
+        </a:solidFill>
+        <a:round/>
+      </a:ln>
+    </cs:spPr>
+  </cs:dataPointWireframe>
+  <cs:dataTable>
+    <cs:lnRef idx="0"/>
+    <cs:fillRef idx="0"/>
+    <cs:effectRef idx="0"/>
+    <cs:fontRef idx="minor">
+      <a:schemeClr val="tx1">
+        <a:lumMod val="65000"/>
+        <a:lumOff val="35000"/>
+      </a:schemeClr>
+    </cs:fontRef>
+    <cs:spPr>
+      <a:noFill/>
+      <a:ln w="9525" cap="flat" cmpd="sng" algn="ctr">
+        <a:solidFill>
+          <a:schemeClr val="tx1">
+            <a:lumMod val="15000"/>
+            <a:lumOff val="85000"/>
+          </a:schemeClr>
+        </a:solidFill>
+        <a:round/>
+      </a:ln>
+    </cs:spPr>
+    <cs:defRPr sz="900" kern="1200"/>
+  </cs:dataTable>
+  <cs:downBar>
+    <cs:lnRef idx="0"/>
+    <cs:fillRef idx="0"/>
+    <cs:effectRef idx="0"/>
+    <cs:fontRef idx="minor">
+      <a:schemeClr val="tx1"/>
+    </cs:fontRef>
+    <cs:spPr>
+      <a:solidFill>
+        <a:schemeClr val="dk1">
+          <a:lumMod val="75000"/>
+          <a:lumOff val="25000"/>
+        </a:schemeClr>
+      </a:solidFill>
+      <a:ln w="9525" cap="flat" cmpd="sng" algn="ctr">
+        <a:solidFill>
+          <a:schemeClr val="tx1">
+            <a:lumMod val="65000"/>
+            <a:lumOff val="35000"/>
+          </a:schemeClr>
+        </a:solidFill>
+        <a:round/>
+      </a:ln>
+    </cs:spPr>
+  </cs:downBar>
+  <cs:dropLine>
+    <cs:lnRef idx="0"/>
+    <cs:fillRef idx="0"/>
+    <cs:effectRef idx="0"/>
+    <cs:fontRef idx="minor">
+      <a:schemeClr val="tx1"/>
+    </cs:fontRef>
+    <cs:spPr>
+      <a:ln w="9525" cap="flat" cmpd="sng" algn="ctr">
+        <a:solidFill>
+          <a:schemeClr val="tx1">
+            <a:lumMod val="35000"/>
+            <a:lumOff val="65000"/>
+          </a:schemeClr>
+        </a:solidFill>
+        <a:round/>
+      </a:ln>
+    </cs:spPr>
+  </cs:dropLine>
+  <cs:errorBar>
+    <cs:lnRef idx="0"/>
+    <cs:fillRef idx="0"/>
+    <cs:effectRef idx="0"/>
+    <cs:fontRef idx="minor">
+      <a:schemeClr val="tx1"/>
+    </cs:fontRef>
+    <cs:spPr>
+      <a:ln w="9525" cap="flat" cmpd="sng" algn="ctr">
+        <a:solidFill>
+          <a:schemeClr val="tx1">
+            <a:lumMod val="65000"/>
+            <a:lumOff val="35000"/>
+          </a:schemeClr>
+        </a:solidFill>
+        <a:round/>
+      </a:ln>
+    </cs:spPr>
+  </cs:errorBar>
+  <cs:floor>
+    <cs:lnRef idx="0"/>
+    <cs:fillRef idx="0"/>
+    <cs:effectRef idx="0"/>
+    <cs:fontRef idx="minor">
+      <a:schemeClr val="tx1"/>
+    </cs:fontRef>
+    <cs:spPr>
+      <a:noFill/>
+      <a:ln>
+        <a:noFill/>
+      </a:ln>
+    </cs:spPr>
+  </cs:floor>
+  <cs:gridlineMajor>
+    <cs:lnRef idx="0"/>
+    <cs:fillRef idx="0"/>
+    <cs:effectRef idx="0"/>
+    <cs:fontRef idx="minor">
+      <a:schemeClr val="tx1"/>
+    </cs:fontRef>
+    <cs:spPr>
+      <a:ln w="9525" cap="flat" cmpd="sng" algn="ctr">
+        <a:solidFill>
+          <a:schemeClr val="tx1">
+            <a:lumMod val="15000"/>
+            <a:lumOff val="85000"/>
+          </a:schemeClr>
+        </a:solidFill>
+        <a:round/>
+      </a:ln>
+    </cs:spPr>
+  </cs:gridlineMajor>
+  <cs:gridlineMinor>
+    <cs:lnRef idx="0"/>
+    <cs:fillRef idx="0"/>
+    <cs:effectRef idx="0"/>
+    <cs:fontRef idx="minor">
+      <a:schemeClr val="tx1"/>
+    </cs:fontRef>
+    <cs:spPr>
+      <a:ln w="9525" cap="flat" cmpd="sng" algn="ctr">
+        <a:solidFill>
+          <a:schemeClr val="tx1">
+            <a:lumMod val="5000"/>
+            <a:lumOff val="95000"/>
+          </a:schemeClr>
+        </a:solidFill>
+        <a:round/>
+      </a:ln>
+    </cs:spPr>
+  </cs:gridlineMinor>
+  <cs:hiLoLine>
+    <cs:lnRef idx="0"/>
+    <cs:fillRef idx="0"/>
+    <cs:effectRef idx="0"/>
+    <cs:fontRef idx="minor">
+      <a:schemeClr val="tx1"/>
+    </cs:fontRef>
+    <cs:spPr>
+      <a:ln w="9525" cap="flat" cmpd="sng" algn="ctr">
+        <a:solidFill>
+          <a:schemeClr val="tx1">
+            <a:lumMod val="50000"/>
+            <a:lumOff val="50000"/>
+          </a:schemeClr>
+        </a:solidFill>
+        <a:round/>
+      </a:ln>
+    </cs:spPr>
+  </cs:hiLoLine>
+  <cs:leaderLine>
+    <cs:lnRef idx="0"/>
+    <cs:fillRef idx="0"/>
+    <cs:effectRef idx="0"/>
+    <cs:fontRef idx="minor">
+      <a:schemeClr val="tx1"/>
+    </cs:fontRef>
+    <cs:spPr>
+      <a:ln w="9525" cap="flat" cmpd="sng" algn="ctr">
+        <a:solidFill>
+          <a:schemeClr val="tx1">
+            <a:lumMod val="35000"/>
+            <a:lumOff val="65000"/>
+          </a:schemeClr>
+        </a:solidFill>
+        <a:round/>
+      </a:ln>
+    </cs:spPr>
+  </cs:leaderLine>
+  <cs:legend>
+    <cs:lnRef idx="0"/>
+    <cs:fillRef idx="0"/>
+    <cs:effectRef idx="0"/>
+    <cs:fontRef idx="minor">
+      <a:schemeClr val="tx1">
+        <a:lumMod val="65000"/>
+        <a:lumOff val="35000"/>
+      </a:schemeClr>
+    </cs:fontRef>
+    <cs:defRPr sz="900" kern="1200"/>
+  </cs:legend>
+  <cs:plotArea mods="allowNoFillOverride allowNoLineOverride">
+    <cs:lnRef idx="0"/>
+    <cs:fillRef idx="0"/>
+    <cs:effectRef idx="0"/>
+    <cs:fontRef idx="minor">
+      <a:schemeClr val="tx1"/>
+    </cs:fontRef>
+  </cs:plotArea>
+  <cs:plotArea3D mods="allowNoFillOverride allowNoLineOverride">
+    <cs:lnRef idx="0"/>
+    <cs:fillRef idx="0"/>
+    <cs:effectRef idx="0"/>
+    <cs:fontRef idx="minor">
+      <a:schemeClr val="tx1"/>
+    </cs:fontRef>
+  </cs:plotArea3D>
+  <cs:seriesAxis>
+    <cs:lnRef idx="0"/>
+    <cs:fillRef idx="0"/>
+    <cs:effectRef idx="0"/>
+    <cs:fontRef idx="minor">
+      <a:schemeClr val="tx1">
+        <a:lumMod val="65000"/>
+        <a:lumOff val="35000"/>
+      </a:schemeClr>
+    </cs:fontRef>
+    <cs:defRPr sz="900" kern="1200"/>
+  </cs:seriesAxis>
+  <cs:seriesLine>
+    <cs:lnRef idx="0"/>
+    <cs:fillRef idx="0"/>
+    <cs:effectRef idx="0"/>
+    <cs:fontRef idx="minor">
+      <a:schemeClr val="tx1"/>
+    </cs:fontRef>
+    <cs:spPr>
+      <a:ln w="9525" cap="flat" cmpd="sng" algn="ctr">
+        <a:solidFill>
+          <a:schemeClr val="tx1">
+            <a:lumMod val="35000"/>
+            <a:lumOff val="65000"/>
+          </a:schemeClr>
+        </a:solidFill>
+        <a:round/>
+      </a:ln>
+    </cs:spPr>
+  </cs:seriesLine>
+  <cs:title>
+    <cs:lnRef idx="0"/>
+    <cs:fillRef idx="0"/>
+    <cs:effectRef idx="0"/>
+    <cs:fontRef idx="minor">
+      <a:schemeClr val="tx1">
+        <a:lumMod val="65000"/>
+        <a:lumOff val="35000"/>
+      </a:schemeClr>
+    </cs:fontRef>
+    <cs:defRPr sz="1400" b="0" kern="1200" spc="0" baseline="0"/>
+  </cs:title>
+  <cs:trendline>
+    <cs:lnRef idx="0">
+      <cs:styleClr val="auto"/>
+    </cs:lnRef>
+    <cs:fillRef idx="0"/>
+    <cs:effectRef idx="0"/>
+    <cs:fontRef idx="minor">
+      <a:schemeClr val="tx1"/>
+    </cs:fontRef>
+    <cs:spPr>
+      <a:ln w="19050" cap="rnd">
+        <a:solidFill>
+          <a:schemeClr val="phClr"/>
+        </a:solidFill>
+        <a:prstDash val="sysDot"/>
+      </a:ln>
+    </cs:spPr>
+  </cs:trendline>
+  <cs:trendlineLabel>
+    <cs:lnRef idx="0"/>
+    <cs:fillRef idx="0"/>
+    <cs:effectRef idx="0"/>
+    <cs:fontRef idx="minor">
+      <a:schemeClr val="tx1">
+        <a:lumMod val="65000"/>
+        <a:lumOff val="35000"/>
+      </a:schemeClr>
+    </cs:fontRef>
+    <cs:defRPr sz="900" kern="1200"/>
+  </cs:trendlineLabel>
+  <cs:upBar>
+    <cs:lnRef idx="0"/>
+    <cs:fillRef idx="0"/>
+    <cs:effectRef idx="0"/>
+    <cs:fontRef idx="minor">
+      <a:schemeClr val="tx1"/>
+    </cs:fontRef>
+    <cs:spPr>
+      <a:solidFill>
+        <a:schemeClr val="lt1"/>
+      </a:solidFill>
+      <a:ln w="9525" cap="flat" cmpd="sng" algn="ctr">
+        <a:solidFill>
+          <a:schemeClr val="tx1">
+            <a:lumMod val="65000"/>
+            <a:lumOff val="35000"/>
+          </a:schemeClr>
+        </a:solidFill>
+        <a:round/>
+      </a:ln>
+    </cs:spPr>
+  </cs:upBar>
+  <cs:valueAxis>
+    <cs:lnRef idx="0"/>
+    <cs:fillRef idx="0"/>
+    <cs:effectRef idx="0"/>
+    <cs:fontRef idx="minor">
+      <a:schemeClr val="tx1">
+        <a:lumMod val="65000"/>
+        <a:lumOff val="35000"/>
+      </a:schemeClr>
+    </cs:fontRef>
+    <cs:spPr>
+      <a:ln w="9525" cap="flat" cmpd="sng" algn="ctr">
+        <a:solidFill>
+          <a:schemeClr val="tx1">
+            <a:lumMod val="25000"/>
+            <a:lumOff val="75000"/>
+          </a:schemeClr>
+        </a:solidFill>
+        <a:round/>
+      </a:ln>
+    </cs:spPr>
+    <cs:defRPr sz="900" kern="1200"/>
+  </cs:valueAxis>
+  <cs:wall>
+    <cs:lnRef idx="0"/>
+    <cs:fillRef idx="0"/>
+    <cs:effectRef idx="0"/>
+    <cs:fontRef idx="minor">
+      <a:schemeClr val="tx1"/>
+    </cs:fontRef>
+    <cs:spPr>
+      <a:noFill/>
+      <a:ln>
+        <a:noFill/>
+      </a:ln>
+    </cs:spPr>
+  </cs:wall>
+</cs:chartStyle>
+</file>
+
+<file path=word/charts/style3.xml><?xml version="1.0" encoding="utf-8"?>
+<cs:chartStyle xmlns:cs="http://schemas.microsoft.com/office/drawing/2012/chartStyle" xmlns:a="http://schemas.openxmlformats.org/drawingml/2006/main" id="240">
+  <cs:axisTitle>
+    <cs:lnRef idx="0"/>
+    <cs:fillRef idx="0"/>
+    <cs:effectRef idx="0"/>
+    <cs:fontRef idx="minor">
+      <a:schemeClr val="tx1">
+        <a:lumMod val="65000"/>
+        <a:lumOff val="35000"/>
+      </a:schemeClr>
+    </cs:fontRef>
+    <cs:defRPr sz="1000" kern="1200"/>
+  </cs:axisTitle>
+  <cs:categoryAxis>
+    <cs:lnRef idx="0"/>
+    <cs:fillRef idx="0"/>
+    <cs:effectRef idx="0"/>
+    <cs:fontRef idx="minor">
+      <a:schemeClr val="tx1">
+        <a:lumMod val="65000"/>
+        <a:lumOff val="35000"/>
+      </a:schemeClr>
+    </cs:fontRef>
+    <cs:spPr>
+      <a:ln w="9525" cap="flat" cmpd="sng" algn="ctr">
+        <a:solidFill>
+          <a:schemeClr val="tx1">
+            <a:lumMod val="25000"/>
+            <a:lumOff val="75000"/>
+          </a:schemeClr>
+        </a:solidFill>
+        <a:round/>
+      </a:ln>
+    </cs:spPr>
+    <cs:defRPr sz="900" kern="1200"/>
+  </cs:categoryAxis>
+  <cs:chartArea mods="allowNoFillOverride allowNoLineOverride">
+    <cs:lnRef idx="0"/>
+    <cs:fillRef idx="0"/>
+    <cs:effectRef idx="0"/>
+    <cs:fontRef idx="minor">
+      <a:schemeClr val="tx1"/>
+    </cs:fontRef>
+    <cs:spPr>
+      <a:solidFill>
+        <a:schemeClr val="bg1"/>
+      </a:solidFill>
+      <a:ln w="9525" cap="flat" cmpd="sng" algn="ctr">
+        <a:solidFill>
+          <a:schemeClr val="tx1">
+            <a:lumMod val="15000"/>
+            <a:lumOff val="85000"/>
+          </a:schemeClr>
+        </a:solidFill>
+        <a:round/>
+      </a:ln>
+    </cs:spPr>
+    <cs:defRPr sz="1000" kern="1200"/>
+  </cs:chartArea>
+  <cs:dataLabel>
+    <cs:lnRef idx="0"/>
+    <cs:fillRef idx="0"/>
+    <cs:effectRef idx="0"/>
+    <cs:fontRef idx="minor">
+      <a:schemeClr val="tx1">
+        <a:lumMod val="75000"/>
+        <a:lumOff val="25000"/>
+      </a:schemeClr>
+    </cs:fontRef>
+    <cs:defRPr sz="900" kern="1200"/>
+  </cs:dataLabel>
+  <cs:dataLabelCallout>
+    <cs:lnRef idx="0"/>
+    <cs:fillRef idx="0"/>
+    <cs:effectRef idx="0"/>
+    <cs:fontRef idx="minor">
+      <a:schemeClr val="dk1">
+        <a:lumMod val="65000"/>
+        <a:lumOff val="35000"/>
+      </a:schemeClr>
+    </cs:fontRef>
+    <cs:spPr>
+      <a:solidFill>
+        <a:schemeClr val="lt1"/>
+      </a:solidFill>
+      <a:ln>
+        <a:solidFill>
+          <a:schemeClr val="dk1">
+            <a:lumMod val="25000"/>
+            <a:lumOff val="75000"/>
+          </a:schemeClr>
+        </a:solidFill>
+      </a:ln>
+    </cs:spPr>
+    <cs:defRPr sz="900" kern="1200"/>
+    <cs:bodyPr rot="0" spcFirstLastPara="1" vertOverflow="clip" horzOverflow="clip" vert="horz" wrap="square" lIns="36576" tIns="18288" rIns="36576" bIns="18288" anchor="ctr" anchorCtr="1">
+      <a:spAutoFit/>
+    </cs:bodyPr>
+  </cs:dataLabelCallout>
+  <cs:dataPoint>
+    <cs:lnRef idx="0"/>
+    <cs:fillRef idx="1">
+      <cs:styleClr val="auto"/>
+    </cs:fillRef>
+    <cs:effectRef idx="0"/>
+    <cs:fontRef idx="minor">
+      <a:schemeClr val="tx1"/>
+    </cs:fontRef>
+  </cs:dataPoint>
+  <cs:dataPoint3D>
+    <cs:lnRef idx="0"/>
+    <cs:fillRef idx="1">
+      <cs:styleClr val="auto"/>
+    </cs:fillRef>
+    <cs:effectRef idx="0"/>
+    <cs:fontRef idx="minor">
+      <a:schemeClr val="tx1"/>
+    </cs:fontRef>
+  </cs:dataPoint3D>
+  <cs:dataPointLine>
+    <cs:lnRef idx="0">
+      <cs:styleClr val="auto"/>
+    </cs:lnRef>
+    <cs:fillRef idx="1"/>
+    <cs:effectRef idx="0"/>
+    <cs:fontRef idx="minor">
+      <a:schemeClr val="tx1"/>
+    </cs:fontRef>
+    <cs:spPr>
+      <a:ln w="19050" cap="rnd">
+        <a:solidFill>
+          <a:schemeClr val="phClr"/>
+        </a:solidFill>
+        <a:round/>
+      </a:ln>
+    </cs:spPr>
+  </cs:dataPointLine>
+  <cs:dataPointMarker>
+    <cs:lnRef idx="0">
+      <cs:styleClr val="auto"/>
+    </cs:lnRef>
+    <cs:fillRef idx="1">
+      <cs:styleClr val="auto"/>
+    </cs:fillRef>
+    <cs:effectRef idx="0"/>
+    <cs:fontRef idx="minor">
+      <a:schemeClr val="tx1"/>
+    </cs:fontRef>
+    <cs:spPr>
+      <a:ln w="9525">
+        <a:solidFill>
+          <a:schemeClr val="phClr"/>
+        </a:solidFill>
+      </a:ln>
+    </cs:spPr>
+  </cs:dataPointMarker>
+  <cs:dataPointMarkerLayout symbol="circle" size="5"/>
+  <cs:dataPointWireframe>
+    <cs:lnRef idx="0">
+      <cs:styleClr val="auto"/>
+    </cs:lnRef>
+    <cs:fillRef idx="0"/>
+    <cs:effectRef idx="0"/>
+    <cs:fontRef idx="minor">
+      <a:schemeClr val="dk1"/>
+    </cs:fontRef>
+    <cs:spPr>
+      <a:ln w="9525" cap="rnd">
+        <a:solidFill>
+          <a:schemeClr val="phClr"/>
+        </a:solidFill>
+        <a:round/>
+      </a:ln>
+    </cs:spPr>
+  </cs:dataPointWireframe>
+  <cs:dataTable>
+    <cs:lnRef idx="0"/>
+    <cs:fillRef idx="0"/>
+    <cs:effectRef idx="0"/>
+    <cs:fontRef idx="minor">
+      <a:schemeClr val="tx1">
+        <a:lumMod val="65000"/>
+        <a:lumOff val="35000"/>
+      </a:schemeClr>
+    </cs:fontRef>
+    <cs:spPr>
+      <a:noFill/>
+      <a:ln w="9525" cap="flat" cmpd="sng" algn="ctr">
+        <a:solidFill>
+          <a:schemeClr val="tx1">
+            <a:lumMod val="15000"/>
+            <a:lumOff val="85000"/>
+          </a:schemeClr>
+        </a:solidFill>
+        <a:round/>
+      </a:ln>
+    </cs:spPr>
+    <cs:defRPr sz="900" kern="1200"/>
+  </cs:dataTable>
+  <cs:downBar>
+    <cs:lnRef idx="0"/>
+    <cs:fillRef idx="0"/>
+    <cs:effectRef idx="0"/>
+    <cs:fontRef idx="minor">
+      <a:schemeClr val="tx1"/>
+    </cs:fontRef>
+    <cs:spPr>
+      <a:solidFill>
+        <a:schemeClr val="dk1">
+          <a:lumMod val="75000"/>
+          <a:lumOff val="25000"/>
+        </a:schemeClr>
+      </a:solidFill>
+      <a:ln w="9525" cap="flat" cmpd="sng" algn="ctr">
+        <a:solidFill>
+          <a:schemeClr val="tx1">
+            <a:lumMod val="65000"/>
+            <a:lumOff val="35000"/>
+          </a:schemeClr>
+        </a:solidFill>
+        <a:round/>
+      </a:ln>
+    </cs:spPr>
+  </cs:downBar>
+  <cs:dropLine>
+    <cs:lnRef idx="0"/>
+    <cs:fillRef idx="0"/>
+    <cs:effectRef idx="0"/>
+    <cs:fontRef idx="minor">
+      <a:schemeClr val="tx1"/>
+    </cs:fontRef>
+    <cs:spPr>
+      <a:ln w="9525" cap="flat" cmpd="sng" algn="ctr">
+        <a:solidFill>
+          <a:schemeClr val="tx1">
+            <a:lumMod val="35000"/>
+            <a:lumOff val="65000"/>
+          </a:schemeClr>
+        </a:solidFill>
+        <a:round/>
+      </a:ln>
+    </cs:spPr>
+  </cs:dropLine>
+  <cs:errorBar>
+    <cs:lnRef idx="0"/>
+    <cs:fillRef idx="0"/>
+    <cs:effectRef idx="0"/>
+    <cs:fontRef idx="minor">
+      <a:schemeClr val="tx1"/>
+    </cs:fontRef>
+    <cs:spPr>
+      <a:ln w="9525" cap="flat" cmpd="sng" algn="ctr">
+        <a:solidFill>
+          <a:schemeClr val="tx1">
+            <a:lumMod val="65000"/>
+            <a:lumOff val="35000"/>
+          </a:schemeClr>
+        </a:solidFill>
+        <a:round/>
+      </a:ln>
+    </cs:spPr>
+  </cs:errorBar>
+  <cs:floor>
+    <cs:lnRef idx="0"/>
+    <cs:fillRef idx="0"/>
+    <cs:effectRef idx="0"/>
+    <cs:fontRef idx="minor">
+      <a:schemeClr val="tx1"/>
+    </cs:fontRef>
+    <cs:spPr>
+      <a:noFill/>
+      <a:ln>
+        <a:noFill/>
+      </a:ln>
+    </cs:spPr>
+  </cs:floor>
+  <cs:gridlineMajor>
+    <cs:lnRef idx="0"/>
+    <cs:fillRef idx="0"/>
+    <cs:effectRef idx="0"/>
+    <cs:fontRef idx="minor">
+      <a:schemeClr val="tx1"/>
+    </cs:fontRef>
+    <cs:spPr>
+      <a:ln w="9525" cap="flat" cmpd="sng" algn="ctr">
+        <a:solidFill>
+          <a:schemeClr val="tx1">
+            <a:lumMod val="15000"/>
+            <a:lumOff val="85000"/>
+          </a:schemeClr>
+        </a:solidFill>
+        <a:round/>
+      </a:ln>
+    </cs:spPr>
+  </cs:gridlineMajor>
+  <cs:gridlineMinor>
+    <cs:lnRef idx="0"/>
+    <cs:fillRef idx="0"/>
+    <cs:effectRef idx="0"/>
+    <cs:fontRef idx="minor">
+      <a:schemeClr val="tx1"/>
+    </cs:fontRef>
+    <cs:spPr>
+      <a:ln w="9525" cap="flat" cmpd="sng" algn="ctr">
+        <a:solidFill>
+          <a:schemeClr val="tx1">
+            <a:lumMod val="5000"/>
+            <a:lumOff val="95000"/>
+          </a:schemeClr>
+        </a:solidFill>
+        <a:round/>
+      </a:ln>
+    </cs:spPr>
+  </cs:gridlineMinor>
+  <cs:hiLoLine>
+    <cs:lnRef idx="0"/>
+    <cs:fillRef idx="0"/>
+    <cs:effectRef idx="0"/>
+    <cs:fontRef idx="minor">
+      <a:schemeClr val="tx1"/>
+    </cs:fontRef>
+    <cs:spPr>
+      <a:ln w="9525" cap="flat" cmpd="sng" algn="ctr">
+        <a:solidFill>
+          <a:schemeClr val="tx1">
+            <a:lumMod val="50000"/>
+            <a:lumOff val="50000"/>
+          </a:schemeClr>
+        </a:solidFill>
+        <a:round/>
+      </a:ln>
+    </cs:spPr>
+  </cs:hiLoLine>
+  <cs:leaderLine>
+    <cs:lnRef idx="0"/>
+    <cs:fillRef idx="0"/>
+    <cs:effectRef idx="0"/>
+    <cs:fontRef idx="minor">
+      <a:schemeClr val="tx1"/>
+    </cs:fontRef>
+    <cs:spPr>
+      <a:ln w="9525" cap="flat" cmpd="sng" algn="ctr">
+        <a:solidFill>
+          <a:schemeClr val="tx1">
+            <a:lumMod val="35000"/>
+            <a:lumOff val="65000"/>
+          </a:schemeClr>
+        </a:solidFill>
+        <a:round/>
+      </a:ln>
+    </cs:spPr>
+  </cs:leaderLine>
+  <cs:legend>
+    <cs:lnRef idx="0"/>
+    <cs:fillRef idx="0"/>
+    <cs:effectRef idx="0"/>
+    <cs:fontRef idx="minor">
+      <a:schemeClr val="tx1">
+        <a:lumMod val="65000"/>
+        <a:lumOff val="35000"/>
+      </a:schemeClr>
+    </cs:fontRef>
+    <cs:defRPr sz="900" kern="1200"/>
+  </cs:legend>
+  <cs:plotArea mods="allowNoFillOverride allowNoLineOverride">
+    <cs:lnRef idx="0"/>
+    <cs:fillRef idx="0"/>
+    <cs:effectRef idx="0"/>
+    <cs:fontRef idx="minor">
+      <a:schemeClr val="tx1"/>
+    </cs:fontRef>
+  </cs:plotArea>
+  <cs:plotArea3D mods="allowNoFillOverride allowNoLineOverride">
+    <cs:lnRef idx="0"/>
+    <cs:fillRef idx="0"/>
+    <cs:effectRef idx="0"/>
+    <cs:fontRef idx="minor">
+      <a:schemeClr val="tx1"/>
+    </cs:fontRef>
+  </cs:plotArea3D>
+  <cs:seriesAxis>
+    <cs:lnRef idx="0"/>
+    <cs:fillRef idx="0"/>
+    <cs:effectRef idx="0"/>
+    <cs:fontRef idx="minor">
+      <a:schemeClr val="tx1">
+        <a:lumMod val="65000"/>
+        <a:lumOff val="35000"/>
+      </a:schemeClr>
+    </cs:fontRef>
+    <cs:defRPr sz="900" kern="1200"/>
+  </cs:seriesAxis>
+  <cs:seriesLine>
+    <cs:lnRef idx="0"/>
+    <cs:fillRef idx="0"/>
+    <cs:effectRef idx="0"/>
+    <cs:fontRef idx="minor">
+      <a:schemeClr val="tx1"/>
+    </cs:fontRef>
+    <cs:spPr>
+      <a:ln w="9525" cap="flat" cmpd="sng" algn="ctr">
+        <a:solidFill>
+          <a:schemeClr val="tx1">
+            <a:lumMod val="35000"/>
+            <a:lumOff val="65000"/>
+          </a:schemeClr>
+        </a:solidFill>
+        <a:round/>
+      </a:ln>
+    </cs:spPr>
+  </cs:seriesLine>
+  <cs:title>
+    <cs:lnRef idx="0"/>
+    <cs:fillRef idx="0"/>
+    <cs:effectRef idx="0"/>
+    <cs:fontRef idx="minor">
+      <a:schemeClr val="tx1">
+        <a:lumMod val="65000"/>
+        <a:lumOff val="35000"/>
+      </a:schemeClr>
+    </cs:fontRef>
+    <cs:defRPr sz="1400" b="0" kern="1200" spc="0" baseline="0"/>
+  </cs:title>
+  <cs:trendline>
+    <cs:lnRef idx="0">
+      <cs:styleClr val="auto"/>
+    </cs:lnRef>
+    <cs:fillRef idx="0"/>
+    <cs:effectRef idx="0"/>
+    <cs:fontRef idx="minor">
+      <a:schemeClr val="tx1"/>
+    </cs:fontRef>
+    <cs:spPr>
+      <a:ln w="19050" cap="rnd">
+        <a:solidFill>
+          <a:schemeClr val="phClr"/>
+        </a:solidFill>
+        <a:prstDash val="sysDot"/>
+      </a:ln>
+    </cs:spPr>
+  </cs:trendline>
+  <cs:trendlineLabel>
+    <cs:lnRef idx="0"/>
+    <cs:fillRef idx="0"/>
+    <cs:effectRef idx="0"/>
+    <cs:fontRef idx="minor">
+      <a:schemeClr val="tx1">
+        <a:lumMod val="65000"/>
+        <a:lumOff val="35000"/>
+      </a:schemeClr>
+    </cs:fontRef>
+    <cs:defRPr sz="900" kern="1200"/>
+  </cs:trendlineLabel>
+  <cs:upBar>
+    <cs:lnRef idx="0"/>
+    <cs:fillRef idx="0"/>
+    <cs:effectRef idx="0"/>
+    <cs:fontRef idx="minor">
+      <a:schemeClr val="tx1"/>
+    </cs:fontRef>
+    <cs:spPr>
+      <a:solidFill>
+        <a:schemeClr val="lt1"/>
+      </a:solidFill>
+      <a:ln w="9525" cap="flat" cmpd="sng" algn="ctr">
+        <a:solidFill>
+          <a:schemeClr val="tx1">
+            <a:lumMod val="65000"/>
+            <a:lumOff val="35000"/>
+          </a:schemeClr>
+        </a:solidFill>
+        <a:round/>
+      </a:ln>
+    </cs:spPr>
+  </cs:upBar>
+  <cs:valueAxis>
+    <cs:lnRef idx="0"/>
+    <cs:fillRef idx="0"/>
+    <cs:effectRef idx="0"/>
+    <cs:fontRef idx="minor">
+      <a:schemeClr val="tx1">
+        <a:lumMod val="65000"/>
+        <a:lumOff val="35000"/>
+      </a:schemeClr>
+    </cs:fontRef>
+    <cs:spPr>
+      <a:ln w="9525" cap="flat" cmpd="sng" algn="ctr">
+        <a:solidFill>
+          <a:schemeClr val="tx1">
+            <a:lumMod val="25000"/>
+            <a:lumOff val="75000"/>
+          </a:schemeClr>
+        </a:solidFill>
+        <a:round/>
+      </a:ln>
+    </cs:spPr>
+    <cs:defRPr sz="900" kern="1200"/>
+  </cs:valueAxis>
+  <cs:wall>
+    <cs:lnRef idx="0"/>
+    <cs:fillRef idx="0"/>
+    <cs:effectRef idx="0"/>
+    <cs:fontRef idx="minor">
+      <a:schemeClr val="tx1"/>
+    </cs:fontRef>
+    <cs:spPr>
+      <a:noFill/>
+      <a:ln>
+        <a:noFill/>
+      </a:ln>
+    </cs:spPr>
+  </cs:wall>
+</cs:chartStyle>
 </file>
 
 <file path=word/theme/theme1.xml><?xml version="1.0" encoding="utf-8"?>

</xml_diff>